<commit_message>
manual de usuario y documentacion
</commit_message>
<xml_diff>
--- a/DOCUMENTACION/Avance Documentación Ilion_.docx
+++ b/DOCUMENTACION/Avance Documentación Ilion_.docx
@@ -1,6 +1,6 @@
 
 <file path=word/document.xml><?xml version="1.0" encoding="utf-8"?>
-<w:document xmlns:wpc="http://schemas.microsoft.com/office/word/2010/wordprocessingCanvas" xmlns:cx="http://schemas.microsoft.com/office/drawing/2014/chartex" xmlns:cx1="http://schemas.microsoft.com/office/drawing/2015/9/8/chartex" xmlns:mc="http://schemas.openxmlformats.org/markup-compatibility/2006" xmlns:o="urn:schemas-microsoft-com:office:office" xmlns:r="http://schemas.openxmlformats.org/officeDocument/2006/relationships" xmlns:m="http://schemas.openxmlformats.org/officeDocument/2006/math" xmlns:v="urn:schemas-microsoft-com:vml" xmlns:wp14="http://schemas.microsoft.com/office/word/2010/wordprocessingDrawing" xmlns:wp="http://schemas.openxmlformats.org/drawingml/2006/wordprocessingDrawing" xmlns:w10="urn:schemas-microsoft-com:office:word" xmlns:w="http://schemas.openxmlformats.org/wordprocessingml/2006/main" xmlns:w14="http://schemas.microsoft.com/office/word/2010/wordml" xmlns:w15="http://schemas.microsoft.com/office/word/2012/wordml" xmlns:w16se="http://schemas.microsoft.com/office/word/2015/wordml/symex" xmlns:wpg="http://schemas.microsoft.com/office/word/2010/wordprocessingGroup" xmlns:wpi="http://schemas.microsoft.com/office/word/2010/wordprocessingInk" xmlns:wne="http://schemas.microsoft.com/office/word/2006/wordml" xmlns:wps="http://schemas.microsoft.com/office/word/2010/wordprocessingShape" mc:Ignorable="w14 w15 w16se wp14">
+<w:document xmlns:wpc="http://schemas.microsoft.com/office/word/2010/wordprocessingCanvas" xmlns:cx="http://schemas.microsoft.com/office/drawing/2014/chartex" xmlns:cx1="http://schemas.microsoft.com/office/drawing/2015/9/8/chartex" xmlns:cx2="http://schemas.microsoft.com/office/drawing/2015/10/21/chartex" xmlns:cx3="http://schemas.microsoft.com/office/drawing/2016/5/9/chartex" xmlns:cx4="http://schemas.microsoft.com/office/drawing/2016/5/10/chartex" xmlns:cx5="http://schemas.microsoft.com/office/drawing/2016/5/11/chartex" xmlns:cx6="http://schemas.microsoft.com/office/drawing/2016/5/12/chartex" xmlns:cx7="http://schemas.microsoft.com/office/drawing/2016/5/13/chartex" xmlns:cx8="http://schemas.microsoft.com/office/drawing/2016/5/14/chartex" xmlns:mc="http://schemas.openxmlformats.org/markup-compatibility/2006" xmlns:aink="http://schemas.microsoft.com/office/drawing/2016/ink" xmlns:am3d="http://schemas.microsoft.com/office/drawing/2017/model3d" xmlns:o="urn:schemas-microsoft-com:office:office" xmlns:r="http://schemas.openxmlformats.org/officeDocument/2006/relationships" xmlns:m="http://schemas.openxmlformats.org/officeDocument/2006/math" xmlns:v="urn:schemas-microsoft-com:vml" xmlns:wp14="http://schemas.microsoft.com/office/word/2010/wordprocessingDrawing" xmlns:wp="http://schemas.openxmlformats.org/drawingml/2006/wordprocessingDrawing" xmlns:w10="urn:schemas-microsoft-com:office:word" xmlns:w="http://schemas.openxmlformats.org/wordprocessingml/2006/main" xmlns:w14="http://schemas.microsoft.com/office/word/2010/wordml" xmlns:w15="http://schemas.microsoft.com/office/word/2012/wordml" xmlns:w16cid="http://schemas.microsoft.com/office/word/2016/wordml/cid" xmlns:w16se="http://schemas.microsoft.com/office/word/2015/wordml/symex" xmlns:wpg="http://schemas.microsoft.com/office/word/2010/wordprocessingGroup" xmlns:wpi="http://schemas.microsoft.com/office/word/2010/wordprocessingInk" xmlns:wne="http://schemas.microsoft.com/office/word/2006/wordml" xmlns:wps="http://schemas.microsoft.com/office/word/2010/wordprocessingShape" mc:Ignorable="w14 w15 w16se w16cid wp14">
   <w:body>
     <w:sdt>
       <w:sdtPr>
@@ -5870,6 +5870,7 @@
       <w:r>
         <w:t xml:space="preserve">pp y el </w:t>
       </w:r>
+      <w:proofErr w:type="spellStart"/>
       <w:r>
         <w:t>S</w:t>
       </w:r>
@@ -5877,7 +5878,11 @@
         <w:t>plash</w:t>
       </w:r>
       <w:r>
-        <w:t xml:space="preserve">screen </w:t>
+        <w:t>screen</w:t>
+      </w:r>
+      <w:proofErr w:type="spellEnd"/>
+      <w:r>
+        <w:t xml:space="preserve"> </w:t>
       </w:r>
       <w:r>
         <w:t xml:space="preserve">contienen el </w:t>
@@ -5919,7 +5924,31 @@
       </w:r>
       <w:r>
         <w:tab/>
-        <w:t>Realización de pagos de la inscripción y la mensualidad de los entrenamientos a través de Daviplata, Nequi o Paypal.</w:t>
+        <w:t xml:space="preserve">Realización de pagos de la inscripción y la mensualidad de los entrenamientos a través de </w:t>
+      </w:r>
+      <w:proofErr w:type="spellStart"/>
+      <w:r>
+        <w:t>Daviplata</w:t>
+      </w:r>
+      <w:proofErr w:type="spellEnd"/>
+      <w:r>
+        <w:t xml:space="preserve">, </w:t>
+      </w:r>
+      <w:proofErr w:type="spellStart"/>
+      <w:r>
+        <w:t>Nequi</w:t>
+      </w:r>
+      <w:proofErr w:type="spellEnd"/>
+      <w:r>
+        <w:t xml:space="preserve"> o </w:t>
+      </w:r>
+      <w:proofErr w:type="spellStart"/>
+      <w:r>
+        <w:t>Paypal</w:t>
+      </w:r>
+      <w:proofErr w:type="spellEnd"/>
+      <w:r>
+        <w:t>.</w:t>
       </w:r>
     </w:p>
     <w:p>
@@ -5981,11 +6010,16 @@
         <w:t xml:space="preserve">IONIC </w:t>
       </w:r>
       <w:r>
-        <w:t>en su versión 8 en la parte de F</w:t>
+        <w:t xml:space="preserve">en su versión 8 en la parte de </w:t>
+      </w:r>
+      <w:proofErr w:type="spellStart"/>
+      <w:r>
+        <w:t>F</w:t>
       </w:r>
       <w:r>
         <w:t>rontend</w:t>
       </w:r>
+      <w:proofErr w:type="spellEnd"/>
       <w:r>
         <w:t xml:space="preserve">, </w:t>
       </w:r>
@@ -5996,14 +6030,27 @@
         <w:t>refriéndonos</w:t>
       </w:r>
       <w:r>
-        <w:t xml:space="preserve"> al B</w:t>
-      </w:r>
-      <w:r>
-        <w:t xml:space="preserve">ackend </w:t>
-      </w:r>
-      <w:r>
-        <w:t>a través del editor de código Visual Studio Code</w:t>
-      </w:r>
+        <w:t xml:space="preserve"> al </w:t>
+      </w:r>
+      <w:proofErr w:type="spellStart"/>
+      <w:r>
+        <w:t>B</w:t>
+      </w:r>
+      <w:r>
+        <w:t>ackend</w:t>
+      </w:r>
+      <w:proofErr w:type="spellEnd"/>
+      <w:r>
+        <w:t xml:space="preserve"> </w:t>
+      </w:r>
+      <w:r>
+        <w:t xml:space="preserve">a través del editor de código Visual Studio </w:t>
+      </w:r>
+      <w:proofErr w:type="spellStart"/>
+      <w:r>
+        <w:t>Code</w:t>
+      </w:r>
+      <w:proofErr w:type="spellEnd"/>
       <w:r>
         <w:t xml:space="preserve"> con creación de servicios en .NET</w:t>
       </w:r>
@@ -6047,8 +6094,13 @@
         <w:t>Para el funcionamiento correcto de la aplicación</w:t>
       </w:r>
       <w:r>
-        <w:t>, se debe instalar el apk</w:t>
-      </w:r>
+        <w:t xml:space="preserve">, se debe instalar el </w:t>
+      </w:r>
+      <w:proofErr w:type="spellStart"/>
+      <w:r>
+        <w:t>apk</w:t>
+      </w:r>
+      <w:proofErr w:type="spellEnd"/>
       <w:r>
         <w:t xml:space="preserve"> en un </w:t>
       </w:r>
@@ -6085,10 +6137,18 @@
         <w:t>usuario y</w:t>
       </w:r>
       <w:r>
-        <w:t xml:space="preserve"> L</w:t>
-      </w:r>
-      <w:r>
-        <w:t xml:space="preserve">ogin dentro de la </w:t>
+        <w:t xml:space="preserve"> </w:t>
+      </w:r>
+      <w:proofErr w:type="spellStart"/>
+      <w:r>
+        <w:t>L</w:t>
+      </w:r>
+      <w:r>
+        <w:t>ogin</w:t>
+      </w:r>
+      <w:proofErr w:type="spellEnd"/>
+      <w:r>
+        <w:t xml:space="preserve"> dentro de la </w:t>
       </w:r>
       <w:r>
         <w:t>plataforma</w:t>
@@ -6162,8 +6222,9 @@
           <w:szCs w:val="22"/>
           <w:lang w:val="es-CO" w:eastAsia="en-US"/>
         </w:rPr>
-        <w:t>, .NET, Javascript</w:t>
-      </w:r>
+        <w:t xml:space="preserve">, .NET, </w:t>
+      </w:r>
+      <w:proofErr w:type="spellStart"/>
       <w:r>
         <w:rPr>
           <w:rFonts w:asciiTheme="minorHAnsi" w:eastAsiaTheme="minorHAnsi" w:hAnsiTheme="minorHAnsi" w:cstheme="minorBidi"/>
@@ -6171,7 +6232,57 @@
           <w:szCs w:val="22"/>
           <w:lang w:val="es-CO" w:eastAsia="en-US"/>
         </w:rPr>
-        <w:t>, Typescript, Ionic Framework v8</w:t>
+        <w:t>Javascript</w:t>
+      </w:r>
+      <w:proofErr w:type="spellEnd"/>
+      <w:r>
+        <w:rPr>
+          <w:rFonts w:asciiTheme="minorHAnsi" w:eastAsiaTheme="minorHAnsi" w:hAnsiTheme="minorHAnsi" w:cstheme="minorBidi"/>
+          <w:sz w:val="22"/>
+          <w:szCs w:val="22"/>
+          <w:lang w:val="es-CO" w:eastAsia="en-US"/>
+        </w:rPr>
+        <w:t xml:space="preserve">, </w:t>
+      </w:r>
+      <w:proofErr w:type="spellStart"/>
+      <w:r>
+        <w:rPr>
+          <w:rFonts w:asciiTheme="minorHAnsi" w:eastAsiaTheme="minorHAnsi" w:hAnsiTheme="minorHAnsi" w:cstheme="minorBidi"/>
+          <w:sz w:val="22"/>
+          <w:szCs w:val="22"/>
+          <w:lang w:val="es-CO" w:eastAsia="en-US"/>
+        </w:rPr>
+        <w:t>Typescript</w:t>
+      </w:r>
+      <w:proofErr w:type="spellEnd"/>
+      <w:r>
+        <w:rPr>
+          <w:rFonts w:asciiTheme="minorHAnsi" w:eastAsiaTheme="minorHAnsi" w:hAnsiTheme="minorHAnsi" w:cstheme="minorBidi"/>
+          <w:sz w:val="22"/>
+          <w:szCs w:val="22"/>
+          <w:lang w:val="es-CO" w:eastAsia="en-US"/>
+        </w:rPr>
+        <w:t xml:space="preserve">, </w:t>
+      </w:r>
+      <w:proofErr w:type="spellStart"/>
+      <w:r>
+        <w:rPr>
+          <w:rFonts w:asciiTheme="minorHAnsi" w:eastAsiaTheme="minorHAnsi" w:hAnsiTheme="minorHAnsi" w:cstheme="minorBidi"/>
+          <w:sz w:val="22"/>
+          <w:szCs w:val="22"/>
+          <w:lang w:val="es-CO" w:eastAsia="en-US"/>
+        </w:rPr>
+        <w:t>Ionic</w:t>
+      </w:r>
+      <w:proofErr w:type="spellEnd"/>
+      <w:r>
+        <w:rPr>
+          <w:rFonts w:asciiTheme="minorHAnsi" w:eastAsiaTheme="minorHAnsi" w:hAnsiTheme="minorHAnsi" w:cstheme="minorBidi"/>
+          <w:sz w:val="22"/>
+          <w:szCs w:val="22"/>
+          <w:lang w:val="es-CO" w:eastAsia="en-US"/>
+        </w:rPr>
+        <w:t xml:space="preserve"> Framework v8</w:t>
       </w:r>
       <w:r>
         <w:rPr>
@@ -6267,7 +6378,67 @@
           <w:szCs w:val="22"/>
           <w:lang w:val="es-CO" w:eastAsia="en-US"/>
         </w:rPr>
-        <w:t>Para los pagos se debe tener una cuenta de ahorros o registrarse en las plataformas Nequi, Daviplata o Paypal.</w:t>
+        <w:t xml:space="preserve">Para los pagos se debe tener una cuenta de ahorros o registrarse en las plataformas </w:t>
+      </w:r>
+      <w:proofErr w:type="spellStart"/>
+      <w:r>
+        <w:rPr>
+          <w:rFonts w:asciiTheme="minorHAnsi" w:eastAsiaTheme="minorHAnsi" w:hAnsiTheme="minorHAnsi" w:cstheme="minorBidi"/>
+          <w:sz w:val="22"/>
+          <w:szCs w:val="22"/>
+          <w:lang w:val="es-CO" w:eastAsia="en-US"/>
+        </w:rPr>
+        <w:t>Nequi</w:t>
+      </w:r>
+      <w:proofErr w:type="spellEnd"/>
+      <w:r>
+        <w:rPr>
+          <w:rFonts w:asciiTheme="minorHAnsi" w:eastAsiaTheme="minorHAnsi" w:hAnsiTheme="minorHAnsi" w:cstheme="minorBidi"/>
+          <w:sz w:val="22"/>
+          <w:szCs w:val="22"/>
+          <w:lang w:val="es-CO" w:eastAsia="en-US"/>
+        </w:rPr>
+        <w:t xml:space="preserve">, </w:t>
+      </w:r>
+      <w:proofErr w:type="spellStart"/>
+      <w:r>
+        <w:rPr>
+          <w:rFonts w:asciiTheme="minorHAnsi" w:eastAsiaTheme="minorHAnsi" w:hAnsiTheme="minorHAnsi" w:cstheme="minorBidi"/>
+          <w:sz w:val="22"/>
+          <w:szCs w:val="22"/>
+          <w:lang w:val="es-CO" w:eastAsia="en-US"/>
+        </w:rPr>
+        <w:t>Daviplata</w:t>
+      </w:r>
+      <w:proofErr w:type="spellEnd"/>
+      <w:r>
+        <w:rPr>
+          <w:rFonts w:asciiTheme="minorHAnsi" w:eastAsiaTheme="minorHAnsi" w:hAnsiTheme="minorHAnsi" w:cstheme="minorBidi"/>
+          <w:sz w:val="22"/>
+          <w:szCs w:val="22"/>
+          <w:lang w:val="es-CO" w:eastAsia="en-US"/>
+        </w:rPr>
+        <w:t xml:space="preserve"> o </w:t>
+      </w:r>
+      <w:proofErr w:type="spellStart"/>
+      <w:r>
+        <w:rPr>
+          <w:rFonts w:asciiTheme="minorHAnsi" w:eastAsiaTheme="minorHAnsi" w:hAnsiTheme="minorHAnsi" w:cstheme="minorBidi"/>
+          <w:sz w:val="22"/>
+          <w:szCs w:val="22"/>
+          <w:lang w:val="es-CO" w:eastAsia="en-US"/>
+        </w:rPr>
+        <w:t>Paypal</w:t>
+      </w:r>
+      <w:proofErr w:type="spellEnd"/>
+      <w:r>
+        <w:rPr>
+          <w:rFonts w:asciiTheme="minorHAnsi" w:eastAsiaTheme="minorHAnsi" w:hAnsiTheme="minorHAnsi" w:cstheme="minorBidi"/>
+          <w:sz w:val="22"/>
+          <w:szCs w:val="22"/>
+          <w:lang w:val="es-CO" w:eastAsia="en-US"/>
+        </w:rPr>
+        <w:t>.</w:t>
       </w:r>
     </w:p>
     <w:p>
@@ -9963,8 +10134,6 @@
           <w:lang w:val="es-ES_tradnl"/>
         </w:rPr>
       </w:pPr>
-      <w:bookmarkStart w:id="20" w:name="_GoBack"/>
-      <w:bookmarkEnd w:id="20"/>
     </w:p>
     <w:p>
       <w:pPr>
@@ -9978,16 +10147,16 @@
           <w:lang w:val="es-ES_tradnl"/>
         </w:rPr>
       </w:pPr>
-      <w:bookmarkStart w:id="21" w:name="_Toc324333359"/>
-      <w:bookmarkStart w:id="22" w:name="_Toc26811034"/>
+      <w:bookmarkStart w:id="20" w:name="_Toc324333359"/>
+      <w:bookmarkStart w:id="21" w:name="_Toc26811034"/>
       <w:r>
         <w:rPr>
           <w:lang w:val="es-ES_tradnl"/>
         </w:rPr>
         <w:t>Interfaces de comunicación</w:t>
       </w:r>
+      <w:bookmarkEnd w:id="20"/>
       <w:bookmarkEnd w:id="21"/>
-      <w:bookmarkEnd w:id="22"/>
     </w:p>
     <w:p>
       <w:pPr>
@@ -10027,15 +10196,18 @@
         <w:pStyle w:val="Ttulo2"/>
         <w:spacing w:before="0" w:line="240" w:lineRule="auto"/>
         <w:jc w:val="both"/>
-      </w:pPr>
-      <w:bookmarkStart w:id="23" w:name="_Toc26811035"/>
-      <w:r>
-        <w:t>Requerimientos Funcionales</w:t>
-      </w:r>
-      <w:r>
-        <w:t xml:space="preserve"> específicos</w:t>
-      </w:r>
-      <w:bookmarkEnd w:id="23"/>
+        <w:rPr>
+          <w:color w:val="auto"/>
+        </w:rPr>
+      </w:pPr>
+      <w:bookmarkStart w:id="22" w:name="_Toc26811035"/>
+      <w:r>
+        <w:rPr>
+          <w:color w:val="auto"/>
+        </w:rPr>
+        <w:t>Requerimientos Funcionales específicos</w:t>
+      </w:r>
+      <w:bookmarkEnd w:id="22"/>
     </w:p>
     <w:p/>
     <w:p>
@@ -10047,17 +10219,19 @@
         <w:ind w:firstLine="708"/>
         <w:jc w:val="both"/>
         <w:rPr>
+          <w:color w:val="auto"/>
           <w:lang w:val="es-ES_tradnl"/>
         </w:rPr>
       </w:pPr>
-      <w:bookmarkStart w:id="24" w:name="_Toc26811036"/>
-      <w:r>
-        <w:rPr>
+      <w:bookmarkStart w:id="23" w:name="_Toc26811036"/>
+      <w:r>
+        <w:rPr>
+          <w:color w:val="auto"/>
           <w:lang w:val="es-ES_tradnl"/>
         </w:rPr>
         <w:t>Requisito funcional 1</w:t>
       </w:r>
-      <w:bookmarkEnd w:id="24"/>
+      <w:bookmarkEnd w:id="23"/>
     </w:p>
     <w:p>
       <w:pPr>
@@ -10081,7 +10255,7 @@
           <w:lang w:val="es-ES_tradnl"/>
         </w:rPr>
       </w:pPr>
-      <w:bookmarkStart w:id="25" w:name="_Toc324333362"/>
+      <w:bookmarkStart w:id="24" w:name="_Toc324333362"/>
       <w:r>
         <w:rPr>
           <w:rFonts w:ascii="Arial" w:hAnsi="Arial" w:cs="Arial"/>
@@ -10187,18 +10361,20 @@
         <w:ind w:left="1428" w:hanging="720"/>
         <w:jc w:val="both"/>
         <w:rPr>
+          <w:color w:val="auto"/>
           <w:lang w:val="es-ES_tradnl"/>
         </w:rPr>
       </w:pPr>
-      <w:bookmarkStart w:id="26" w:name="_Toc26811037"/>
-      <w:r>
-        <w:rPr>
+      <w:bookmarkStart w:id="25" w:name="_Toc26811037"/>
+      <w:r>
+        <w:rPr>
+          <w:color w:val="auto"/>
           <w:lang w:val="es-ES_tradnl"/>
         </w:rPr>
         <w:t>Requisito funcional 2</w:t>
       </w:r>
+      <w:bookmarkEnd w:id="24"/>
       <w:bookmarkEnd w:id="25"/>
-      <w:bookmarkEnd w:id="26"/>
     </w:p>
     <w:p>
       <w:pPr>
@@ -10283,18 +10459,18 @@
         <w:pStyle w:val="Ttulo2"/>
         <w:spacing w:before="0" w:line="240" w:lineRule="auto"/>
         <w:jc w:val="both"/>
-      </w:pPr>
-      <w:bookmarkStart w:id="27" w:name="_Toc26811038"/>
-      <w:r>
-        <w:t>Requerimientos</w:t>
-      </w:r>
-      <w:r>
-        <w:t xml:space="preserve"> No</w:t>
-      </w:r>
-      <w:r>
-        <w:t xml:space="preserve"> Funcionales</w:t>
-      </w:r>
-      <w:bookmarkEnd w:id="27"/>
+        <w:rPr>
+          <w:color w:val="auto"/>
+        </w:rPr>
+      </w:pPr>
+      <w:bookmarkStart w:id="26" w:name="_Toc26811038"/>
+      <w:r>
+        <w:rPr>
+          <w:color w:val="auto"/>
+        </w:rPr>
+        <w:t>Requerimientos No Funcionales</w:t>
+      </w:r>
+      <w:bookmarkEnd w:id="26"/>
     </w:p>
     <w:p>
       <w:pPr>
@@ -10321,22 +10497,24 @@
         <w:ind w:left="1156" w:hanging="720"/>
         <w:jc w:val="both"/>
         <w:rPr>
+          <w:color w:val="auto"/>
           <w:lang w:val="es-ES_tradnl"/>
         </w:rPr>
       </w:pPr>
-      <w:bookmarkStart w:id="28" w:name="_Toc33238258"/>
-      <w:bookmarkStart w:id="29" w:name="_Toc324333371"/>
-      <w:bookmarkStart w:id="30" w:name="_Toc26811039"/>
-      <w:r>
-        <w:rPr>
+      <w:bookmarkStart w:id="27" w:name="_Toc33238258"/>
+      <w:bookmarkStart w:id="28" w:name="_Toc324333371"/>
+      <w:bookmarkStart w:id="29" w:name="_Toc26811039"/>
+      <w:r>
+        <w:rPr>
+          <w:color w:val="auto"/>
           <w:lang w:val="es-ES_tradnl"/>
         </w:rPr>
         <w:lastRenderedPageBreak/>
         <w:t>Requisitos de rendimiento</w:t>
       </w:r>
+      <w:bookmarkEnd w:id="27"/>
       <w:bookmarkEnd w:id="28"/>
       <w:bookmarkEnd w:id="29"/>
-      <w:bookmarkEnd w:id="30"/>
     </w:p>
     <w:p>
       <w:pPr>
@@ -10366,7 +10544,6 @@
         <w:jc w:val="both"/>
         <w:rPr>
           <w:rFonts w:ascii="Arial" w:hAnsi="Arial" w:cs="Arial"/>
-          <w:color w:val="FF0000"/>
           <w:sz w:val="20"/>
           <w:szCs w:val="20"/>
           <w:lang w:val="es-ES_tradnl"/>
@@ -10375,7 +10552,6 @@
       <w:r>
         <w:rPr>
           <w:rFonts w:ascii="Arial" w:hAnsi="Arial" w:cs="Arial"/>
-          <w:color w:val="FF0000"/>
           <w:sz w:val="20"/>
           <w:szCs w:val="20"/>
           <w:lang w:val="es-ES_tradnl"/>
@@ -10400,21 +10576,23 @@
         <w:ind w:left="1156" w:hanging="720"/>
         <w:jc w:val="both"/>
         <w:rPr>
+          <w:color w:val="auto"/>
           <w:lang w:val="es-ES_tradnl"/>
         </w:rPr>
       </w:pPr>
-      <w:bookmarkStart w:id="31" w:name="_Toc33238259"/>
-      <w:bookmarkStart w:id="32" w:name="_Toc324333372"/>
-      <w:bookmarkStart w:id="33" w:name="_Toc26811040"/>
-      <w:r>
-        <w:rPr>
+      <w:bookmarkStart w:id="30" w:name="_Toc33238259"/>
+      <w:bookmarkStart w:id="31" w:name="_Toc324333372"/>
+      <w:bookmarkStart w:id="32" w:name="_Toc26811040"/>
+      <w:r>
+        <w:rPr>
+          <w:color w:val="auto"/>
           <w:lang w:val="es-ES_tradnl"/>
         </w:rPr>
         <w:t>Seguridad</w:t>
       </w:r>
+      <w:bookmarkEnd w:id="30"/>
       <w:bookmarkEnd w:id="31"/>
       <w:bookmarkEnd w:id="32"/>
-      <w:bookmarkEnd w:id="33"/>
     </w:p>
     <w:p>
       <w:pPr>
@@ -10444,7 +10622,6 @@
         <w:jc w:val="both"/>
         <w:rPr>
           <w:rFonts w:ascii="Arial" w:hAnsi="Arial" w:cs="Arial"/>
-          <w:color w:val="FF0000"/>
           <w:sz w:val="20"/>
           <w:szCs w:val="20"/>
           <w:lang w:val="es-ES_tradnl"/>
@@ -10453,7 +10630,6 @@
       <w:r>
         <w:rPr>
           <w:rFonts w:ascii="Arial" w:hAnsi="Arial" w:cs="Arial"/>
-          <w:color w:val="FF0000"/>
           <w:sz w:val="20"/>
           <w:szCs w:val="20"/>
           <w:lang w:val="es-ES_tradnl"/>
@@ -10478,7 +10654,6 @@
         <w:jc w:val="both"/>
         <w:rPr>
           <w:rFonts w:ascii="Arial" w:hAnsi="Arial" w:cs="Arial"/>
-          <w:color w:val="FF0000"/>
           <w:sz w:val="20"/>
           <w:szCs w:val="20"/>
           <w:lang w:val="es-ES_tradnl"/>
@@ -10487,7 +10662,6 @@
       <w:r>
         <w:rPr>
           <w:rFonts w:ascii="Arial" w:hAnsi="Arial" w:cs="Arial"/>
-          <w:color w:val="FF0000"/>
           <w:sz w:val="20"/>
           <w:szCs w:val="20"/>
           <w:lang w:val="es-ES_tradnl"/>
@@ -10512,7 +10686,6 @@
         <w:jc w:val="both"/>
         <w:rPr>
           <w:rFonts w:ascii="Arial" w:hAnsi="Arial" w:cs="Arial"/>
-          <w:color w:val="FF0000"/>
           <w:sz w:val="20"/>
           <w:szCs w:val="20"/>
           <w:lang w:val="es-ES_tradnl"/>
@@ -10521,7 +10694,6 @@
       <w:r>
         <w:rPr>
           <w:rFonts w:ascii="Arial" w:hAnsi="Arial" w:cs="Arial"/>
-          <w:color w:val="FF0000"/>
           <w:sz w:val="20"/>
           <w:szCs w:val="20"/>
           <w:lang w:val="es-ES_tradnl"/>
@@ -10531,7 +10703,6 @@
       <w:r>
         <w:rPr>
           <w:rFonts w:ascii="Arial" w:hAnsi="Arial" w:cs="Arial"/>
-          <w:color w:val="FF0000"/>
           <w:sz w:val="20"/>
           <w:szCs w:val="20"/>
           <w:lang w:val="es-ES_tradnl"/>
@@ -10541,7 +10712,6 @@
       <w:r>
         <w:rPr>
           <w:rFonts w:ascii="Arial" w:hAnsi="Arial" w:cs="Arial"/>
-          <w:color w:val="FF0000"/>
           <w:sz w:val="20"/>
           <w:szCs w:val="20"/>
           <w:lang w:val="es-ES_tradnl"/>
@@ -10566,21 +10736,23 @@
         <w:ind w:left="1156" w:hanging="720"/>
         <w:jc w:val="both"/>
         <w:rPr>
+          <w:color w:val="auto"/>
           <w:lang w:val="es-ES_tradnl"/>
         </w:rPr>
       </w:pPr>
-      <w:bookmarkStart w:id="34" w:name="_Toc33238260"/>
-      <w:bookmarkStart w:id="35" w:name="_Toc324333373"/>
-      <w:bookmarkStart w:id="36" w:name="_Toc26811041"/>
-      <w:r>
-        <w:rPr>
+      <w:bookmarkStart w:id="33" w:name="_Toc33238260"/>
+      <w:bookmarkStart w:id="34" w:name="_Toc324333373"/>
+      <w:bookmarkStart w:id="35" w:name="_Toc26811041"/>
+      <w:r>
+        <w:rPr>
+          <w:color w:val="auto"/>
           <w:lang w:val="es-ES_tradnl"/>
         </w:rPr>
         <w:t>Fiabilidad</w:t>
       </w:r>
+      <w:bookmarkEnd w:id="33"/>
       <w:bookmarkEnd w:id="34"/>
       <w:bookmarkEnd w:id="35"/>
-      <w:bookmarkEnd w:id="36"/>
     </w:p>
     <w:p>
       <w:pPr>
@@ -10589,7 +10761,6 @@
         <w:jc w:val="both"/>
         <w:rPr>
           <w:rFonts w:cs="Arial"/>
-          <w:color w:val="FF0000"/>
           <w:szCs w:val="20"/>
           <w:lang w:val="es-ES_tradnl"/>
         </w:rPr>
@@ -10612,7 +10783,6 @@
         <w:jc w:val="both"/>
         <w:rPr>
           <w:rFonts w:ascii="Arial" w:hAnsi="Arial" w:cs="Arial"/>
-          <w:color w:val="FF0000"/>
           <w:sz w:val="20"/>
           <w:szCs w:val="20"/>
           <w:lang w:val="es-ES_tradnl"/>
@@ -10621,7 +10791,6 @@
       <w:r>
         <w:rPr>
           <w:rFonts w:ascii="Arial" w:hAnsi="Arial" w:cs="Arial"/>
-          <w:color w:val="FF0000"/>
           <w:sz w:val="20"/>
           <w:szCs w:val="20"/>
           <w:lang w:val="es-ES_tradnl"/>
@@ -10646,7 +10815,6 @@
         <w:jc w:val="both"/>
         <w:rPr>
           <w:rFonts w:ascii="Arial" w:hAnsi="Arial" w:cs="Arial"/>
-          <w:color w:val="FF0000"/>
           <w:sz w:val="20"/>
           <w:szCs w:val="20"/>
           <w:lang w:val="es-ES_tradnl"/>
@@ -10655,7 +10823,6 @@
       <w:r>
         <w:rPr>
           <w:rFonts w:ascii="Arial" w:hAnsi="Arial" w:cs="Arial"/>
-          <w:color w:val="FF0000"/>
           <w:sz w:val="20"/>
           <w:szCs w:val="20"/>
           <w:lang w:val="es-ES_tradnl"/>
@@ -10691,21 +10858,23 @@
         <w:ind w:left="1156" w:hanging="720"/>
         <w:jc w:val="both"/>
         <w:rPr>
+          <w:color w:val="auto"/>
           <w:lang w:val="es-ES_tradnl"/>
         </w:rPr>
       </w:pPr>
-      <w:bookmarkStart w:id="37" w:name="_Toc33238261"/>
-      <w:bookmarkStart w:id="38" w:name="_Toc324333374"/>
-      <w:bookmarkStart w:id="39" w:name="_Toc26811042"/>
-      <w:r>
-        <w:rPr>
+      <w:bookmarkStart w:id="36" w:name="_Toc33238261"/>
+      <w:bookmarkStart w:id="37" w:name="_Toc324333374"/>
+      <w:bookmarkStart w:id="38" w:name="_Toc26811042"/>
+      <w:r>
+        <w:rPr>
+          <w:color w:val="auto"/>
           <w:lang w:val="es-ES_tradnl"/>
         </w:rPr>
         <w:t>Disponibilidad</w:t>
       </w:r>
+      <w:bookmarkEnd w:id="36"/>
       <w:bookmarkEnd w:id="37"/>
       <w:bookmarkEnd w:id="38"/>
-      <w:bookmarkEnd w:id="39"/>
     </w:p>
     <w:p>
       <w:pPr>
@@ -10729,7 +10898,6 @@
         <w:jc w:val="both"/>
         <w:rPr>
           <w:rFonts w:ascii="Arial" w:hAnsi="Arial" w:cs="Arial"/>
-          <w:color w:val="FF0000"/>
           <w:sz w:val="20"/>
           <w:szCs w:val="20"/>
           <w:lang w:val="es-ES_tradnl"/>
@@ -10738,7 +10906,6 @@
       <w:r>
         <w:rPr>
           <w:rFonts w:ascii="Arial" w:hAnsi="Arial" w:cs="Arial"/>
-          <w:color w:val="FF0000"/>
           <w:sz w:val="20"/>
           <w:szCs w:val="20"/>
           <w:lang w:val="es-ES_tradnl"/>
@@ -10748,7 +10915,6 @@
       <w:r>
         <w:rPr>
           <w:rFonts w:ascii="Arial" w:hAnsi="Arial" w:cs="Arial"/>
-          <w:color w:val="FF0000"/>
           <w:sz w:val="20"/>
           <w:szCs w:val="20"/>
           <w:lang w:val="es-ES_tradnl"/>
@@ -10758,7 +10924,6 @@
       <w:r>
         <w:rPr>
           <w:rFonts w:ascii="Arial" w:hAnsi="Arial" w:cs="Arial"/>
-          <w:color w:val="FF0000"/>
           <w:sz w:val="20"/>
           <w:szCs w:val="20"/>
           <w:lang w:val="es-ES_tradnl"/>
@@ -10794,21 +10959,23 @@
         <w:ind w:left="1156" w:hanging="720"/>
         <w:jc w:val="both"/>
         <w:rPr>
+          <w:color w:val="auto"/>
           <w:lang w:val="es-ES_tradnl"/>
         </w:rPr>
       </w:pPr>
-      <w:bookmarkStart w:id="40" w:name="_Toc33238262"/>
-      <w:bookmarkStart w:id="41" w:name="_Toc324333375"/>
-      <w:bookmarkStart w:id="42" w:name="_Toc26811043"/>
-      <w:r>
-        <w:rPr>
+      <w:bookmarkStart w:id="39" w:name="_Toc33238262"/>
+      <w:bookmarkStart w:id="40" w:name="_Toc324333375"/>
+      <w:bookmarkStart w:id="41" w:name="_Toc26811043"/>
+      <w:r>
+        <w:rPr>
+          <w:color w:val="auto"/>
           <w:lang w:val="es-ES_tradnl"/>
         </w:rPr>
         <w:t>Mantenibilidad</w:t>
       </w:r>
+      <w:bookmarkEnd w:id="39"/>
       <w:bookmarkEnd w:id="40"/>
       <w:bookmarkEnd w:id="41"/>
-      <w:bookmarkEnd w:id="42"/>
     </w:p>
     <w:p>
       <w:pPr>
@@ -10838,7 +11005,6 @@
         <w:jc w:val="both"/>
         <w:rPr>
           <w:rFonts w:ascii="Arial" w:hAnsi="Arial" w:cs="Arial"/>
-          <w:color w:val="FF0000"/>
           <w:sz w:val="20"/>
           <w:szCs w:val="20"/>
           <w:lang w:val="es-ES_tradnl"/>
@@ -10847,7 +11013,6 @@
       <w:r>
         <w:rPr>
           <w:rFonts w:ascii="Arial" w:hAnsi="Arial" w:cs="Arial"/>
-          <w:color w:val="FF0000"/>
           <w:sz w:val="20"/>
           <w:szCs w:val="20"/>
           <w:lang w:val="es-ES_tradnl"/>
@@ -10863,7 +11028,6 @@
         <w:jc w:val="both"/>
         <w:rPr>
           <w:rFonts w:ascii="Arial" w:hAnsi="Arial" w:cs="Arial"/>
-          <w:color w:val="FF0000"/>
           <w:sz w:val="20"/>
           <w:szCs w:val="20"/>
           <w:lang w:val="es-ES_tradnl"/>
@@ -10887,7 +11051,6 @@
         <w:jc w:val="both"/>
         <w:rPr>
           <w:rFonts w:ascii="Arial" w:hAnsi="Arial" w:cs="Arial"/>
-          <w:color w:val="FF0000"/>
           <w:sz w:val="20"/>
           <w:szCs w:val="20"/>
           <w:lang w:val="es-ES_tradnl"/>
@@ -10896,7 +11059,6 @@
       <w:r>
         <w:rPr>
           <w:rFonts w:ascii="Arial" w:hAnsi="Arial" w:cs="Arial"/>
-          <w:color w:val="FF0000"/>
           <w:sz w:val="20"/>
           <w:szCs w:val="20"/>
           <w:lang w:val="es-ES_tradnl"/>
@@ -10932,21 +11094,23 @@
         <w:ind w:left="1156" w:hanging="720"/>
         <w:jc w:val="both"/>
         <w:rPr>
+          <w:color w:val="auto"/>
           <w:lang w:val="es-ES_tradnl"/>
         </w:rPr>
       </w:pPr>
-      <w:bookmarkStart w:id="43" w:name="_Toc33238263"/>
-      <w:bookmarkStart w:id="44" w:name="_Toc324333376"/>
-      <w:bookmarkStart w:id="45" w:name="_Toc26811044"/>
-      <w:r>
-        <w:rPr>
+      <w:bookmarkStart w:id="42" w:name="_Toc33238263"/>
+      <w:bookmarkStart w:id="43" w:name="_Toc324333376"/>
+      <w:bookmarkStart w:id="44" w:name="_Toc26811044"/>
+      <w:r>
+        <w:rPr>
+          <w:color w:val="auto"/>
           <w:lang w:val="es-ES_tradnl"/>
         </w:rPr>
         <w:t>Portabilidad</w:t>
       </w:r>
+      <w:bookmarkEnd w:id="42"/>
       <w:bookmarkEnd w:id="43"/>
       <w:bookmarkEnd w:id="44"/>
-      <w:bookmarkEnd w:id="45"/>
     </w:p>
     <w:p>
       <w:pPr>
@@ -10957,14 +11121,12 @@
         </w:numPr>
         <w:jc w:val="both"/>
         <w:rPr>
-          <w:color w:val="FF0000"/>
           <w:lang w:val="es-ES_tradnl"/>
         </w:rPr>
       </w:pPr>
       <w:r>
         <w:rPr>
           <w:rFonts w:ascii="Arial" w:hAnsi="Arial" w:cs="Arial"/>
-          <w:color w:val="FF0000"/>
           <w:sz w:val="20"/>
           <w:szCs w:val="20"/>
           <w:lang w:val="es-ES_tradnl"/>
@@ -10973,7 +11135,6 @@
       </w:r>
       <w:r>
         <w:rPr>
-          <w:color w:val="FF0000"/>
           <w:lang w:val="es-ES_tradnl"/>
         </w:rPr>
         <w:tab/>
@@ -10990,11 +11151,11 @@
         <w:spacing w:before="0" w:line="240" w:lineRule="auto"/>
         <w:jc w:val="both"/>
       </w:pPr>
-      <w:bookmarkStart w:id="46" w:name="_Toc26811045"/>
+      <w:bookmarkStart w:id="45" w:name="_Toc26811045"/>
       <w:r>
         <w:t>Información técnica.</w:t>
       </w:r>
-      <w:bookmarkEnd w:id="46"/>
+      <w:bookmarkEnd w:id="45"/>
     </w:p>
     <w:p/>
     <w:p>
@@ -11003,12 +11164,12 @@
         <w:spacing w:before="0" w:line="240" w:lineRule="auto"/>
         <w:jc w:val="both"/>
       </w:pPr>
-      <w:bookmarkStart w:id="47" w:name="_Toc26811046"/>
+      <w:bookmarkStart w:id="46" w:name="_Toc26811046"/>
       <w:r>
         <w:lastRenderedPageBreak/>
         <w:t>Básico.</w:t>
       </w:r>
-      <w:bookmarkEnd w:id="47"/>
+      <w:bookmarkEnd w:id="46"/>
     </w:p>
     <w:p>
       <w:pPr>
@@ -11019,20 +11180,11 @@
         </w:numPr>
         <w:spacing w:line="240" w:lineRule="auto"/>
         <w:jc w:val="both"/>
-        <w:rPr>
-          <w:color w:val="FF0000"/>
-        </w:rPr>
-      </w:pPr>
-      <w:r>
-        <w:rPr>
-          <w:color w:val="FF0000"/>
-        </w:rPr>
+      </w:pPr>
+      <w:r>
         <w:t xml:space="preserve">Las hojas </w:t>
       </w:r>
       <w:r>
-        <w:rPr>
-          <w:color w:val="FF0000"/>
-        </w:rPr>
         <w:t>tienen columnas escondidas. Las hojas con columnas escondidas tienen un objetivo de proceso y de formulación que ayuda al control del modelo. Es importante que cuando se requiera adicionar líneas o columnas se haga un análisis de impacto sobre el modelo y sobre las rutinas o macros que utilizan información o referencias de celdas y rangos fijos.</w:t>
       </w:r>
     </w:p>
@@ -11048,11 +11200,11 @@
         <w:spacing w:before="0" w:line="240" w:lineRule="auto"/>
         <w:jc w:val="both"/>
       </w:pPr>
-      <w:bookmarkStart w:id="48" w:name="_Toc26811047"/>
+      <w:bookmarkStart w:id="47" w:name="_Toc26811047"/>
       <w:r>
         <w:t>Base Datos.</w:t>
       </w:r>
-      <w:bookmarkEnd w:id="48"/>
+      <w:bookmarkEnd w:id="47"/>
     </w:p>
     <w:p/>
     <w:p>
@@ -11064,20 +11216,11 @@
         </w:numPr>
         <w:spacing w:line="240" w:lineRule="auto"/>
         <w:jc w:val="both"/>
-        <w:rPr>
-          <w:color w:val="FF0000"/>
-        </w:rPr>
-      </w:pPr>
-      <w:r>
-        <w:rPr>
-          <w:color w:val="FF0000"/>
-        </w:rPr>
+      </w:pPr>
+      <w:r>
         <w:t>Esta base de datos es el repositorio donde se almacenan los valores comunes a los usu</w:t>
       </w:r>
       <w:r>
-        <w:rPr>
-          <w:color w:val="FF0000"/>
-        </w:rPr>
         <w:t xml:space="preserve">arios </w:t>
       </w:r>
     </w:p>
@@ -11091,13 +11234,10 @@
         <w:spacing w:line="240" w:lineRule="auto"/>
         <w:jc w:val="both"/>
         <w:rPr>
-          <w:color w:val="FF0000"/>
-        </w:rPr>
-      </w:pPr>
-      <w:r>
-        <w:rPr>
-          <w:color w:val="FF0000"/>
-        </w:rPr>
+          <w:lang w:val="en-US"/>
+        </w:rPr>
+      </w:pPr>
+      <w:r>
         <w:t xml:space="preserve">El concepto general de tener una base de datos con la información centralizada es tener el control de adición y modificación de datos utilizados </w:t>
       </w:r>
     </w:p>
@@ -11110,69 +11250,30 @@
         </w:numPr>
         <w:spacing w:line="240" w:lineRule="auto"/>
         <w:jc w:val="both"/>
-        <w:rPr>
-          <w:color w:val="FF0000"/>
-        </w:rPr>
-      </w:pPr>
-      <w:r>
-        <w:rPr>
-          <w:color w:val="FF0000"/>
-        </w:rPr>
-        <w:t>Modelo</w:t>
-      </w:r>
-      <w:r>
-        <w:rPr>
-          <w:color w:val="FF0000"/>
-        </w:rPr>
-        <w:t xml:space="preserve"> MER</w:t>
-      </w:r>
-      <w:r>
-        <w:rPr>
-          <w:color w:val="FF0000"/>
-        </w:rPr>
-        <w:t>:</w:t>
-      </w:r>
-    </w:p>
-    <w:tbl>
-      <w:tblPr>
-        <w:tblStyle w:val="Tablaconcuadrcula"/>
-        <w:tblW w:w="0" w:type="auto"/>
-        <w:tblInd w:w="720" w:type="dxa"/>
-        <w:tblLook w:val="04A0" w:firstRow="1" w:lastRow="0" w:firstColumn="1" w:lastColumn="0" w:noHBand="0" w:noVBand="1"/>
-      </w:tblPr>
-      <w:tblGrid>
-        <w:gridCol w:w="8108"/>
-      </w:tblGrid>
-      <w:tr>
-        <w:tc>
-          <w:tcPr>
-            <w:tcW w:w="8828" w:type="dxa"/>
-          </w:tcPr>
-          <w:p>
-            <w:pPr>
-              <w:pStyle w:val="Prrafodelista"/>
-              <w:ind w:left="0"/>
-              <w:jc w:val="both"/>
-              <w:rPr>
-                <w:noProof/>
-                <w:color w:val="FF0000"/>
-                <w:lang w:val="es-419" w:eastAsia="es-419"/>
-              </w:rPr>
-            </w:pPr>
-          </w:p>
-          <w:p>
-            <w:pPr>
-              <w:pStyle w:val="Prrafodelista"/>
-              <w:ind w:left="0"/>
-              <w:jc w:val="both"/>
-              <w:rPr>
-                <w:color w:val="FF0000"/>
-              </w:rPr>
-            </w:pPr>
-          </w:p>
-        </w:tc>
-      </w:tr>
-    </w:tbl>
+      </w:pPr>
+      <w:r>
+        <w:t>Los perfiles administradores pueden modificar cualquier campo o tabla q</w:t>
+      </w:r>
+      <w:r>
+        <w:t>ue reside en esta base datos.</w:t>
+      </w:r>
+    </w:p>
+    <w:p>
+      <w:pPr>
+        <w:pStyle w:val="Prrafodelista"/>
+        <w:spacing w:line="240" w:lineRule="auto"/>
+        <w:jc w:val="both"/>
+      </w:pPr>
+      <w:r>
+        <w:t xml:space="preserve">Los perfiles usuarios pueden </w:t>
+      </w:r>
+      <w:r>
+        <w:t>leer</w:t>
+      </w:r>
+      <w:r>
+        <w:t xml:space="preserve"> cualquier campo o tabla que reside en esta base datos.</w:t>
+      </w:r>
+    </w:p>
     <w:p>
       <w:pPr>
         <w:pStyle w:val="Prrafodelista"/>
@@ -11182,50 +11283,497 @@
         </w:numPr>
         <w:spacing w:line="240" w:lineRule="auto"/>
         <w:jc w:val="both"/>
+      </w:pPr>
+      <w:r>
+        <w:t>Script</w:t>
+      </w:r>
+    </w:p>
+    <w:p>
+      <w:pPr>
+        <w:pStyle w:val="Prrafodelista"/>
+        <w:spacing w:line="240" w:lineRule="auto"/>
+        <w:jc w:val="both"/>
+      </w:pPr>
+    </w:p>
+    <w:p>
+      <w:pPr>
+        <w:pStyle w:val="Prrafodelista"/>
+        <w:spacing w:line="240" w:lineRule="auto"/>
+        <w:jc w:val="both"/>
+      </w:pPr>
+    </w:p>
+    <w:p>
+      <w:pPr>
+        <w:pStyle w:val="Ttulo2"/>
+        <w:spacing w:before="0" w:line="240" w:lineRule="auto"/>
+        <w:jc w:val="both"/>
+      </w:pPr>
+      <w:bookmarkStart w:id="48" w:name="_Toc26811048"/>
+      <w:r>
+        <w:t xml:space="preserve">Front </w:t>
+      </w:r>
+      <w:proofErr w:type="spellStart"/>
+      <w:r>
+        <w:t>End</w:t>
+      </w:r>
+      <w:bookmarkEnd w:id="48"/>
+      <w:proofErr w:type="spellEnd"/>
+      <w:r>
+        <w:t xml:space="preserve"> </w:t>
+      </w:r>
+    </w:p>
+    <w:p/>
+    <w:p>
+      <w:pPr>
+        <w:jc w:val="both"/>
+      </w:pPr>
+      <w:r>
+        <w:t xml:space="preserve">El </w:t>
+      </w:r>
+      <w:proofErr w:type="spellStart"/>
+      <w:r>
+        <w:t>fro</w:t>
+      </w:r>
+      <w:r>
+        <w:t>nt</w:t>
+      </w:r>
+      <w:proofErr w:type="spellEnd"/>
+      <w:r>
+        <w:t xml:space="preserve"> </w:t>
+      </w:r>
+      <w:proofErr w:type="spellStart"/>
+      <w:r>
+        <w:t>end</w:t>
+      </w:r>
+      <w:proofErr w:type="spellEnd"/>
+      <w:r>
+        <w:t xml:space="preserve"> se </w:t>
+      </w:r>
+      <w:r>
+        <w:t>realizó</w:t>
+      </w:r>
+      <w:r>
+        <w:t xml:space="preserve"> en </w:t>
+      </w:r>
+      <w:proofErr w:type="spellStart"/>
+      <w:r>
+        <w:t>Ionic</w:t>
+      </w:r>
+      <w:proofErr w:type="spellEnd"/>
+      <w:r>
+        <w:t xml:space="preserve"> 4 Framework </w:t>
+      </w:r>
+    </w:p>
+    <w:p>
+      <w:pPr>
+        <w:jc w:val="both"/>
+      </w:pPr>
+      <w:bookmarkStart w:id="49" w:name="_Hlk27213525"/>
+    </w:p>
+    <w:p>
+      <w:pPr>
+        <w:pStyle w:val="Ttulo3"/>
+        <w:numPr>
+          <w:ilvl w:val="0"/>
+          <w:numId w:val="23"/>
+        </w:numPr>
+        <w:spacing w:before="0" w:line="240" w:lineRule="auto"/>
+        <w:jc w:val="both"/>
+        <w:rPr>
+          <w:color w:val="auto"/>
+        </w:rPr>
+      </w:pPr>
+      <w:bookmarkStart w:id="50" w:name="_Toc26811049"/>
+      <w:r>
+        <w:rPr>
+          <w:color w:val="auto"/>
+        </w:rPr>
+        <w:t>V</w:t>
+      </w:r>
+      <w:r>
+        <w:rPr>
+          <w:color w:val="auto"/>
+        </w:rPr>
+        <w:t>ista “</w:t>
+      </w:r>
+      <w:proofErr w:type="spellStart"/>
+      <w:r>
+        <w:rPr>
+          <w:color w:val="auto"/>
+        </w:rPr>
+        <w:t>Splashscreen</w:t>
+      </w:r>
+      <w:proofErr w:type="spellEnd"/>
+      <w:r>
+        <w:rPr>
+          <w:color w:val="auto"/>
+        </w:rPr>
+        <w:t>”</w:t>
+      </w:r>
+      <w:bookmarkEnd w:id="50"/>
+    </w:p>
+    <w:p>
+      <w:pPr>
         <w:rPr>
           <w:color w:val="FF0000"/>
-          <w:lang w:val="en-US"/>
-        </w:rPr>
-      </w:pPr>
-      <w:r>
+        </w:rPr>
+      </w:pPr>
+    </w:p>
+    <w:p>
+      <w:pPr>
+        <w:spacing w:after="0" w:line="240" w:lineRule="auto"/>
+        <w:ind w:left="708"/>
+        <w:jc w:val="center"/>
         <w:rPr>
           <w:color w:val="FF0000"/>
-          <w:lang w:val="en-US"/>
-        </w:rPr>
-        <w:t>Path:</w:t>
-      </w:r>
-      <w:r>
+        </w:rPr>
+      </w:pPr>
+      <w:r>
+        <w:rPr>
+          <w:noProof/>
+        </w:rPr>
+        <w:drawing>
+          <wp:inline distT="0" distB="0" distL="0" distR="0" wp14:anchorId="28B1B9F5" wp14:editId="644F4B67">
+            <wp:extent cx="1786724" cy="3057525"/>
+            <wp:effectExtent l="0" t="0" r="4445" b="0"/>
+            <wp:docPr id="5" name="Imagen 5"/>
+            <wp:cNvGraphicFramePr>
+              <a:graphicFrameLocks xmlns:a="http://schemas.openxmlformats.org/drawingml/2006/main" noChangeAspect="1"/>
+            </wp:cNvGraphicFramePr>
+            <a:graphic xmlns:a="http://schemas.openxmlformats.org/drawingml/2006/main">
+              <a:graphicData uri="http://schemas.openxmlformats.org/drawingml/2006/picture">
+                <pic:pic xmlns:pic="http://schemas.openxmlformats.org/drawingml/2006/picture">
+                  <pic:nvPicPr>
+                    <pic:cNvPr id="1" name=""/>
+                    <pic:cNvPicPr/>
+                  </pic:nvPicPr>
+                  <pic:blipFill>
+                    <a:blip r:embed="rId18"/>
+                    <a:stretch>
+                      <a:fillRect/>
+                    </a:stretch>
+                  </pic:blipFill>
+                  <pic:spPr>
+                    <a:xfrm>
+                      <a:off x="0" y="0"/>
+                      <a:ext cx="1804429" cy="3087822"/>
+                    </a:xfrm>
+                    <a:prstGeom prst="rect">
+                      <a:avLst/>
+                    </a:prstGeom>
+                  </pic:spPr>
+                </pic:pic>
+              </a:graphicData>
+            </a:graphic>
+          </wp:inline>
+        </w:drawing>
+      </w:r>
+    </w:p>
+    <w:p>
+      <w:pPr>
+        <w:pStyle w:val="Ttulo3"/>
+        <w:numPr>
+          <w:ilvl w:val="0"/>
+          <w:numId w:val="23"/>
+        </w:numPr>
+        <w:spacing w:before="0" w:line="240" w:lineRule="auto"/>
+        <w:jc w:val="both"/>
+        <w:rPr>
+          <w:color w:val="auto"/>
+        </w:rPr>
+      </w:pPr>
+      <w:bookmarkStart w:id="51" w:name="_Toc26811050"/>
+      <w:r>
+        <w:rPr>
+          <w:color w:val="auto"/>
+        </w:rPr>
+        <w:lastRenderedPageBreak/>
+        <w:t>Vista “</w:t>
+      </w:r>
+      <w:proofErr w:type="spellStart"/>
+      <w:r>
+        <w:rPr>
+          <w:color w:val="auto"/>
+        </w:rPr>
+        <w:t>Login</w:t>
+      </w:r>
+      <w:proofErr w:type="spellEnd"/>
+      <w:r>
+        <w:rPr>
+          <w:color w:val="auto"/>
+        </w:rPr>
+        <w:t>”</w:t>
+      </w:r>
+      <w:bookmarkEnd w:id="51"/>
+    </w:p>
+    <w:p/>
+    <w:p>
+      <w:pPr>
+        <w:spacing w:after="0" w:line="240" w:lineRule="auto"/>
+        <w:ind w:left="708"/>
+        <w:jc w:val="center"/>
         <w:rPr>
           <w:color w:val="FF0000"/>
-          <w:lang w:val="en-US"/>
+        </w:rPr>
+      </w:pPr>
+      <w:r>
+        <w:rPr>
+          <w:noProof/>
+        </w:rPr>
+        <w:drawing>
+          <wp:inline distT="0" distB="0" distL="0" distR="0" wp14:anchorId="3834E914" wp14:editId="4E94B9E6">
+            <wp:extent cx="1882753" cy="3152775"/>
+            <wp:effectExtent l="0" t="0" r="3810" b="0"/>
+            <wp:docPr id="6" name="Imagen 6"/>
+            <wp:cNvGraphicFramePr>
+              <a:graphicFrameLocks xmlns:a="http://schemas.openxmlformats.org/drawingml/2006/main" noChangeAspect="1"/>
+            </wp:cNvGraphicFramePr>
+            <a:graphic xmlns:a="http://schemas.openxmlformats.org/drawingml/2006/main">
+              <a:graphicData uri="http://schemas.openxmlformats.org/drawingml/2006/picture">
+                <pic:pic xmlns:pic="http://schemas.openxmlformats.org/drawingml/2006/picture">
+                  <pic:nvPicPr>
+                    <pic:cNvPr id="1" name=""/>
+                    <pic:cNvPicPr/>
+                  </pic:nvPicPr>
+                  <pic:blipFill>
+                    <a:blip r:embed="rId19"/>
+                    <a:stretch>
+                      <a:fillRect/>
+                    </a:stretch>
+                  </pic:blipFill>
+                  <pic:spPr>
+                    <a:xfrm>
+                      <a:off x="0" y="0"/>
+                      <a:ext cx="1888891" cy="3163054"/>
+                    </a:xfrm>
+                    <a:prstGeom prst="rect">
+                      <a:avLst/>
+                    </a:prstGeom>
+                  </pic:spPr>
+                </pic:pic>
+              </a:graphicData>
+            </a:graphic>
+          </wp:inline>
+        </w:drawing>
+      </w:r>
+    </w:p>
+    <w:p>
+      <w:pPr>
+        <w:pStyle w:val="Ttulo3"/>
+        <w:ind w:left="708"/>
+        <w:jc w:val="both"/>
+        <w:rPr>
+          <w:color w:val="auto"/>
+        </w:rPr>
+      </w:pPr>
+      <w:bookmarkStart w:id="52" w:name="_Toc26811051"/>
+      <w:r>
+        <w:rPr>
+          <w:color w:val="auto"/>
+        </w:rPr>
+        <w:t>3.</w:t>
+      </w:r>
+      <w:r>
+        <w:rPr>
+          <w:color w:val="auto"/>
+        </w:rPr>
+        <w:t>Vista</w:t>
+      </w:r>
+      <w:r>
+        <w:rPr>
+          <w:color w:val="auto"/>
+        </w:rPr>
+        <w:t xml:space="preserve"> </w:t>
+      </w:r>
+      <w:bookmarkEnd w:id="52"/>
+      <w:r>
+        <w:rPr>
+          <w:color w:val="auto"/>
+        </w:rPr>
+        <w:t>Registro</w:t>
+      </w:r>
+    </w:p>
+    <w:p>
+      <w:pPr>
+        <w:spacing w:after="0" w:line="240" w:lineRule="auto"/>
+        <w:ind w:left="708"/>
+        <w:jc w:val="both"/>
+        <w:rPr>
+          <w:color w:val="FF0000"/>
+        </w:rPr>
+      </w:pPr>
+    </w:p>
+    <w:p>
+      <w:pPr>
+        <w:spacing w:after="0" w:line="240" w:lineRule="auto"/>
+        <w:ind w:left="708"/>
+        <w:jc w:val="center"/>
+        <w:rPr>
+          <w:color w:val="FF0000"/>
+        </w:rPr>
+      </w:pPr>
+      <w:r>
+        <w:rPr>
+          <w:noProof/>
+        </w:rPr>
+        <w:drawing>
+          <wp:inline distT="0" distB="0" distL="0" distR="0" wp14:anchorId="3A799FC9" wp14:editId="53BBB8BD">
+            <wp:extent cx="1908108" cy="3238170"/>
+            <wp:effectExtent l="0" t="0" r="0" b="635"/>
+            <wp:docPr id="7" name="Imagen 7"/>
+            <wp:cNvGraphicFramePr>
+              <a:graphicFrameLocks xmlns:a="http://schemas.openxmlformats.org/drawingml/2006/main" noChangeAspect="1"/>
+            </wp:cNvGraphicFramePr>
+            <a:graphic xmlns:a="http://schemas.openxmlformats.org/drawingml/2006/main">
+              <a:graphicData uri="http://schemas.openxmlformats.org/drawingml/2006/picture">
+                <pic:pic xmlns:pic="http://schemas.openxmlformats.org/drawingml/2006/picture">
+                  <pic:nvPicPr>
+                    <pic:cNvPr id="1" name=""/>
+                    <pic:cNvPicPr/>
+                  </pic:nvPicPr>
+                  <pic:blipFill>
+                    <a:blip r:embed="rId20"/>
+                    <a:stretch>
+                      <a:fillRect/>
+                    </a:stretch>
+                  </pic:blipFill>
+                  <pic:spPr>
+                    <a:xfrm>
+                      <a:off x="0" y="0"/>
+                      <a:ext cx="1941614" cy="3295032"/>
+                    </a:xfrm>
+                    <a:prstGeom prst="rect">
+                      <a:avLst/>
+                    </a:prstGeom>
+                  </pic:spPr>
+                </pic:pic>
+              </a:graphicData>
+            </a:graphic>
+          </wp:inline>
+        </w:drawing>
+      </w:r>
+    </w:p>
+    <w:p>
+      <w:pPr>
+        <w:spacing w:after="0" w:line="240" w:lineRule="auto"/>
+        <w:ind w:left="708"/>
+        <w:jc w:val="both"/>
+        <w:rPr>
+          <w:color w:val="FF0000"/>
+        </w:rPr>
+      </w:pPr>
+    </w:p>
+    <w:p>
+      <w:pPr>
+        <w:spacing w:after="0" w:line="240" w:lineRule="auto"/>
+        <w:ind w:left="708"/>
+        <w:jc w:val="both"/>
+        <w:rPr>
+          <w:color w:val="FF0000"/>
+        </w:rPr>
+      </w:pPr>
+    </w:p>
+    <w:p>
+      <w:pPr>
+        <w:spacing w:after="0" w:line="240" w:lineRule="auto"/>
+        <w:ind w:left="708"/>
+        <w:jc w:val="both"/>
+        <w:rPr>
+          <w:color w:val="FF0000"/>
+        </w:rPr>
+      </w:pPr>
+      <w:r>
+        <w:rPr>
+          <w:color w:val="FF0000"/>
+        </w:rPr>
+        <w:t>4.</w:t>
+      </w:r>
+      <w:r>
+        <w:rPr>
+          <w:color w:val="FF0000"/>
+        </w:rPr>
+        <w:t xml:space="preserve"> </w:t>
+      </w:r>
+      <w:r>
+        <w:rPr>
+          <w:color w:val="FF0000"/>
+        </w:rPr>
+        <w:t>Vista de Menú</w:t>
+      </w:r>
+    </w:p>
+    <w:p>
+      <w:pPr>
+        <w:spacing w:after="0" w:line="240" w:lineRule="auto"/>
+        <w:ind w:left="708"/>
+        <w:jc w:val="both"/>
+        <w:rPr>
+          <w:color w:val="FF0000"/>
+        </w:rPr>
+      </w:pPr>
+      <w:r>
+        <w:rPr>
+          <w:color w:val="FF0000"/>
         </w:rPr>
         <w:tab/>
       </w:r>
-      <w:r>
+    </w:p>
+    <w:p>
+      <w:pPr>
+        <w:spacing w:after="0" w:line="240" w:lineRule="auto"/>
+        <w:ind w:left="708"/>
+        <w:jc w:val="center"/>
         <w:rPr>
           <w:color w:val="FF0000"/>
-          <w:lang w:val="en-US"/>
-        </w:rPr>
-        <w:tab/>
-      </w:r>
-      <w:hyperlink r:id="rId18" w:history="1">
-        <w:r>
-          <w:rPr>
-            <w:rStyle w:val="Hipervnculo"/>
-            <w:b/>
-            <w:color w:val="FF0000"/>
-            <w:lang w:val="en-US"/>
-          </w:rPr>
-          <w:t>\\10.500.500.204\</w:t>
-        </w:r>
-      </w:hyperlink>
-      <w:r>
-        <w:rPr>
-          <w:color w:val="FF0000"/>
-          <w:lang w:val="en-US"/>
-        </w:rPr>
-        <w:t xml:space="preserve"> </w:t>
-      </w:r>
+        </w:rPr>
+      </w:pPr>
+      <w:r>
+        <w:rPr>
+          <w:noProof/>
+        </w:rPr>
+        <w:lastRenderedPageBreak/>
+        <w:drawing>
+          <wp:inline distT="0" distB="0" distL="0" distR="0" wp14:anchorId="3073FC13" wp14:editId="44BCC00A">
+            <wp:extent cx="1927754" cy="3295650"/>
+            <wp:effectExtent l="0" t="0" r="0" b="0"/>
+            <wp:docPr id="8" name="Imagen 8"/>
+            <wp:cNvGraphicFramePr>
+              <a:graphicFrameLocks xmlns:a="http://schemas.openxmlformats.org/drawingml/2006/main" noChangeAspect="1"/>
+            </wp:cNvGraphicFramePr>
+            <a:graphic xmlns:a="http://schemas.openxmlformats.org/drawingml/2006/main">
+              <a:graphicData uri="http://schemas.openxmlformats.org/drawingml/2006/picture">
+                <pic:pic xmlns:pic="http://schemas.openxmlformats.org/drawingml/2006/picture">
+                  <pic:nvPicPr>
+                    <pic:cNvPr id="1" name=""/>
+                    <pic:cNvPicPr/>
+                  </pic:nvPicPr>
+                  <pic:blipFill>
+                    <a:blip r:embed="rId21"/>
+                    <a:stretch>
+                      <a:fillRect/>
+                    </a:stretch>
+                  </pic:blipFill>
+                  <pic:spPr>
+                    <a:xfrm>
+                      <a:off x="0" y="0"/>
+                      <a:ext cx="1946298" cy="3327353"/>
+                    </a:xfrm>
+                    <a:prstGeom prst="rect">
+                      <a:avLst/>
+                    </a:prstGeom>
+                  </pic:spPr>
+                </pic:pic>
+              </a:graphicData>
+            </a:graphic>
+          </wp:inline>
+        </w:drawing>
+      </w:r>
+    </w:p>
+    <w:p>
+      <w:pPr>
+        <w:spacing w:after="0" w:line="240" w:lineRule="auto"/>
+        <w:ind w:left="708"/>
+        <w:jc w:val="both"/>
+      </w:pPr>
     </w:p>
     <w:p>
       <w:pPr>
@@ -11234,52 +11782,76 @@
           <w:ilvl w:val="0"/>
           <w:numId w:val="4"/>
         </w:numPr>
-        <w:spacing w:line="240" w:lineRule="auto"/>
-        <w:jc w:val="both"/>
-        <w:rPr>
-          <w:color w:val="FF0000"/>
-        </w:rPr>
-      </w:pPr>
-      <w:r>
-        <w:rPr>
-          <w:color w:val="FF0000"/>
-        </w:rPr>
-        <w:t>Los perfiles administradores pueden modificar cualquier campo o tabla q</w:t>
-      </w:r>
-      <w:r>
-        <w:rPr>
-          <w:color w:val="FF0000"/>
-        </w:rPr>
-        <w:t>ue reside en esta base datos.</w:t>
-      </w:r>
-    </w:p>
-    <w:p>
-      <w:pPr>
-        <w:pStyle w:val="Prrafodelista"/>
-        <w:spacing w:line="240" w:lineRule="auto"/>
-        <w:jc w:val="both"/>
-        <w:rPr>
-          <w:color w:val="FF0000"/>
-        </w:rPr>
-      </w:pPr>
-      <w:r>
-        <w:rPr>
-          <w:color w:val="FF0000"/>
-        </w:rPr>
-        <w:t xml:space="preserve">Los perfiles usuarios pueden </w:t>
-      </w:r>
-      <w:r>
-        <w:rPr>
-          <w:color w:val="FF0000"/>
-        </w:rPr>
-        <w:t>leer</w:t>
-      </w:r>
-      <w:r>
-        <w:rPr>
-          <w:color w:val="FF0000"/>
-        </w:rPr>
-        <w:t xml:space="preserve"> cualquier campo o tabla que reside en esta base datos.</w:t>
-      </w:r>
+        <w:spacing w:after="0" w:line="240" w:lineRule="auto"/>
+        <w:jc w:val="both"/>
+      </w:pPr>
+      <w:r>
+        <w:t xml:space="preserve">Vista Pago en </w:t>
+      </w:r>
+      <w:r>
+        <w:t>Línea</w:t>
+      </w:r>
+    </w:p>
+    <w:p>
+      <w:pPr>
+        <w:spacing w:after="0" w:line="240" w:lineRule="auto"/>
+        <w:ind w:left="708"/>
+        <w:jc w:val="both"/>
+      </w:pPr>
+    </w:p>
+    <w:p>
+      <w:pPr>
+        <w:spacing w:after="0" w:line="240" w:lineRule="auto"/>
+        <w:ind w:left="708"/>
+        <w:jc w:val="center"/>
+      </w:pPr>
+      <w:r>
+        <w:rPr>
+          <w:noProof/>
+        </w:rPr>
+        <w:drawing>
+          <wp:inline distT="0" distB="0" distL="0" distR="0" wp14:anchorId="27CADC95" wp14:editId="6AE83340">
+            <wp:extent cx="1922945" cy="3295650"/>
+            <wp:effectExtent l="0" t="0" r="1270" b="0"/>
+            <wp:docPr id="9" name="Imagen 9"/>
+            <wp:cNvGraphicFramePr>
+              <a:graphicFrameLocks xmlns:a="http://schemas.openxmlformats.org/drawingml/2006/main" noChangeAspect="1"/>
+            </wp:cNvGraphicFramePr>
+            <a:graphic xmlns:a="http://schemas.openxmlformats.org/drawingml/2006/main">
+              <a:graphicData uri="http://schemas.openxmlformats.org/drawingml/2006/picture">
+                <pic:pic xmlns:pic="http://schemas.openxmlformats.org/drawingml/2006/picture">
+                  <pic:nvPicPr>
+                    <pic:cNvPr id="1" name=""/>
+                    <pic:cNvPicPr/>
+                  </pic:nvPicPr>
+                  <pic:blipFill>
+                    <a:blip r:embed="rId22"/>
+                    <a:stretch>
+                      <a:fillRect/>
+                    </a:stretch>
+                  </pic:blipFill>
+                  <pic:spPr>
+                    <a:xfrm>
+                      <a:off x="0" y="0"/>
+                      <a:ext cx="1936026" cy="3318069"/>
+                    </a:xfrm>
+                    <a:prstGeom prst="rect">
+                      <a:avLst/>
+                    </a:prstGeom>
+                  </pic:spPr>
+                </pic:pic>
+              </a:graphicData>
+            </a:graphic>
+          </wp:inline>
+        </w:drawing>
+      </w:r>
+    </w:p>
+    <w:p>
+      <w:pPr>
+        <w:spacing w:after="0" w:line="240" w:lineRule="auto"/>
+        <w:ind w:left="708"/>
+        <w:jc w:val="both"/>
+      </w:pPr>
     </w:p>
     <w:p>
       <w:pPr>
@@ -11288,30 +11860,384 @@
           <w:ilvl w:val="0"/>
           <w:numId w:val="4"/>
         </w:numPr>
-        <w:spacing w:line="240" w:lineRule="auto"/>
-        <w:jc w:val="both"/>
-        <w:rPr>
-          <w:color w:val="FF0000"/>
-        </w:rPr>
-      </w:pPr>
-      <w:r>
-        <w:rPr>
-          <w:color w:val="FF0000"/>
-        </w:rPr>
-        <w:t>Script</w:t>
-      </w:r>
+        <w:spacing w:after="0" w:line="240" w:lineRule="auto"/>
+        <w:jc w:val="both"/>
+      </w:pPr>
+      <w:r>
+        <w:t xml:space="preserve">Vista </w:t>
+      </w:r>
+      <w:r>
+        <w:t>Inscripción</w:t>
+      </w:r>
+    </w:p>
+    <w:p>
+      <w:pPr>
+        <w:spacing w:after="0" w:line="240" w:lineRule="auto"/>
+        <w:ind w:left="708"/>
+        <w:jc w:val="both"/>
+      </w:pPr>
+    </w:p>
+    <w:p>
+      <w:pPr>
+        <w:spacing w:after="0" w:line="240" w:lineRule="auto"/>
+        <w:ind w:left="708"/>
+        <w:jc w:val="center"/>
+      </w:pPr>
+      <w:r>
+        <w:rPr>
+          <w:noProof/>
+        </w:rPr>
+        <w:lastRenderedPageBreak/>
+        <w:drawing>
+          <wp:inline distT="0" distB="0" distL="0" distR="0" wp14:anchorId="287F102F" wp14:editId="5C406E8A">
+            <wp:extent cx="2031921" cy="3533775"/>
+            <wp:effectExtent l="0" t="0" r="6985" b="0"/>
+            <wp:docPr id="10" name="Imagen 10"/>
+            <wp:cNvGraphicFramePr>
+              <a:graphicFrameLocks xmlns:a="http://schemas.openxmlformats.org/drawingml/2006/main" noChangeAspect="1"/>
+            </wp:cNvGraphicFramePr>
+            <a:graphic xmlns:a="http://schemas.openxmlformats.org/drawingml/2006/main">
+              <a:graphicData uri="http://schemas.openxmlformats.org/drawingml/2006/picture">
+                <pic:pic xmlns:pic="http://schemas.openxmlformats.org/drawingml/2006/picture">
+                  <pic:nvPicPr>
+                    <pic:cNvPr id="1" name=""/>
+                    <pic:cNvPicPr/>
+                  </pic:nvPicPr>
+                  <pic:blipFill>
+                    <a:blip r:embed="rId23"/>
+                    <a:stretch>
+                      <a:fillRect/>
+                    </a:stretch>
+                  </pic:blipFill>
+                  <pic:spPr>
+                    <a:xfrm>
+                      <a:off x="0" y="0"/>
+                      <a:ext cx="2044903" cy="3556352"/>
+                    </a:xfrm>
+                    <a:prstGeom prst="rect">
+                      <a:avLst/>
+                    </a:prstGeom>
+                  </pic:spPr>
+                </pic:pic>
+              </a:graphicData>
+            </a:graphic>
+          </wp:inline>
+        </w:drawing>
+      </w:r>
+    </w:p>
+    <w:p>
+      <w:pPr>
+        <w:spacing w:after="0" w:line="240" w:lineRule="auto"/>
+        <w:ind w:left="708"/>
+        <w:jc w:val="both"/>
+      </w:pPr>
     </w:p>
     <w:p>
       <w:pPr>
         <w:pStyle w:val="Prrafodelista"/>
-        <w:spacing w:line="240" w:lineRule="auto"/>
+        <w:numPr>
+          <w:ilvl w:val="0"/>
+          <w:numId w:val="4"/>
+        </w:numPr>
+        <w:spacing w:after="0" w:line="240" w:lineRule="auto"/>
+        <w:jc w:val="both"/>
+      </w:pPr>
+      <w:r>
+        <w:t xml:space="preserve">Vista </w:t>
+      </w:r>
+      <w:r>
+        <w:t>Estadísticas</w:t>
+      </w:r>
+      <w:r>
+        <w:t xml:space="preserve"> Deportivas</w:t>
+      </w:r>
+    </w:p>
+    <w:p>
+      <w:pPr>
+        <w:spacing w:after="0" w:line="240" w:lineRule="auto"/>
+        <w:ind w:left="708"/>
+        <w:jc w:val="both"/>
+      </w:pPr>
+    </w:p>
+    <w:p>
+      <w:pPr>
+        <w:spacing w:after="0" w:line="240" w:lineRule="auto"/>
+        <w:ind w:left="708"/>
+        <w:jc w:val="center"/>
+      </w:pPr>
+      <w:r>
+        <w:rPr>
+          <w:noProof/>
+        </w:rPr>
+        <w:drawing>
+          <wp:inline distT="0" distB="0" distL="0" distR="0" wp14:anchorId="65E127A5" wp14:editId="3D7D13C0">
+            <wp:extent cx="2019572" cy="3320415"/>
+            <wp:effectExtent l="0" t="0" r="0" b="0"/>
+            <wp:docPr id="11" name="Imagen 11"/>
+            <wp:cNvGraphicFramePr>
+              <a:graphicFrameLocks xmlns:a="http://schemas.openxmlformats.org/drawingml/2006/main" noChangeAspect="1"/>
+            </wp:cNvGraphicFramePr>
+            <a:graphic xmlns:a="http://schemas.openxmlformats.org/drawingml/2006/main">
+              <a:graphicData uri="http://schemas.openxmlformats.org/drawingml/2006/picture">
+                <pic:pic xmlns:pic="http://schemas.openxmlformats.org/drawingml/2006/picture">
+                  <pic:nvPicPr>
+                    <pic:cNvPr id="1" name=""/>
+                    <pic:cNvPicPr/>
+                  </pic:nvPicPr>
+                  <pic:blipFill>
+                    <a:blip r:embed="rId24"/>
+                    <a:stretch>
+                      <a:fillRect/>
+                    </a:stretch>
+                  </pic:blipFill>
+                  <pic:spPr>
+                    <a:xfrm>
+                      <a:off x="0" y="0"/>
+                      <a:ext cx="2038660" cy="3351797"/>
+                    </a:xfrm>
+                    <a:prstGeom prst="rect">
+                      <a:avLst/>
+                    </a:prstGeom>
+                  </pic:spPr>
+                </pic:pic>
+              </a:graphicData>
+            </a:graphic>
+          </wp:inline>
+        </w:drawing>
+      </w:r>
+    </w:p>
+    <w:p>
+      <w:pPr>
+        <w:spacing w:after="0" w:line="240" w:lineRule="auto"/>
+        <w:ind w:left="708"/>
         <w:jc w:val="both"/>
       </w:pPr>
     </w:p>
     <w:p>
       <w:pPr>
         <w:pStyle w:val="Prrafodelista"/>
-        <w:spacing w:line="240" w:lineRule="auto"/>
+        <w:numPr>
+          <w:ilvl w:val="0"/>
+          <w:numId w:val="4"/>
+        </w:numPr>
+        <w:spacing w:after="0" w:line="240" w:lineRule="auto"/>
+        <w:jc w:val="both"/>
+      </w:pPr>
+      <w:r>
+        <w:t>Vista Estado Nutricional</w:t>
+      </w:r>
+    </w:p>
+    <w:p>
+      <w:pPr>
+        <w:spacing w:after="0" w:line="240" w:lineRule="auto"/>
+        <w:ind w:left="708"/>
+        <w:jc w:val="both"/>
+      </w:pPr>
+    </w:p>
+    <w:p>
+      <w:pPr>
+        <w:spacing w:after="0" w:line="240" w:lineRule="auto"/>
+        <w:ind w:left="708"/>
+        <w:jc w:val="center"/>
+      </w:pPr>
+      <w:r>
+        <w:rPr>
+          <w:noProof/>
+        </w:rPr>
+        <w:lastRenderedPageBreak/>
+        <w:drawing>
+          <wp:inline distT="0" distB="0" distL="0" distR="0" wp14:anchorId="00040390" wp14:editId="13C7726D">
+            <wp:extent cx="2057400" cy="3420884"/>
+            <wp:effectExtent l="0" t="0" r="0" b="8255"/>
+            <wp:docPr id="13" name="Imagen 13"/>
+            <wp:cNvGraphicFramePr>
+              <a:graphicFrameLocks xmlns:a="http://schemas.openxmlformats.org/drawingml/2006/main" noChangeAspect="1"/>
+            </wp:cNvGraphicFramePr>
+            <a:graphic xmlns:a="http://schemas.openxmlformats.org/drawingml/2006/main">
+              <a:graphicData uri="http://schemas.openxmlformats.org/drawingml/2006/picture">
+                <pic:pic xmlns:pic="http://schemas.openxmlformats.org/drawingml/2006/picture">
+                  <pic:nvPicPr>
+                    <pic:cNvPr id="1" name=""/>
+                    <pic:cNvPicPr/>
+                  </pic:nvPicPr>
+                  <pic:blipFill>
+                    <a:blip r:embed="rId25"/>
+                    <a:stretch>
+                      <a:fillRect/>
+                    </a:stretch>
+                  </pic:blipFill>
+                  <pic:spPr>
+                    <a:xfrm>
+                      <a:off x="0" y="0"/>
+                      <a:ext cx="2071141" cy="3443732"/>
+                    </a:xfrm>
+                    <a:prstGeom prst="rect">
+                      <a:avLst/>
+                    </a:prstGeom>
+                  </pic:spPr>
+                </pic:pic>
+              </a:graphicData>
+            </a:graphic>
+          </wp:inline>
+        </w:drawing>
+      </w:r>
+    </w:p>
+    <w:p>
+      <w:pPr>
+        <w:spacing w:after="0" w:line="240" w:lineRule="auto"/>
+        <w:ind w:left="708"/>
+        <w:jc w:val="both"/>
+      </w:pPr>
+    </w:p>
+    <w:p>
+      <w:pPr>
+        <w:pStyle w:val="Prrafodelista"/>
+        <w:numPr>
+          <w:ilvl w:val="0"/>
+          <w:numId w:val="4"/>
+        </w:numPr>
+        <w:spacing w:after="0" w:line="240" w:lineRule="auto"/>
+        <w:jc w:val="both"/>
+      </w:pPr>
+      <w:r>
+        <w:t>Vista Estado Posición Sugerida</w:t>
+      </w:r>
+    </w:p>
+    <w:p>
+      <w:pPr>
+        <w:spacing w:after="0" w:line="240" w:lineRule="auto"/>
+        <w:ind w:left="708"/>
+        <w:jc w:val="both"/>
+      </w:pPr>
+    </w:p>
+    <w:p>
+      <w:pPr>
+        <w:spacing w:after="0" w:line="240" w:lineRule="auto"/>
+        <w:ind w:left="708"/>
+        <w:jc w:val="center"/>
+      </w:pPr>
+      <w:r>
+        <w:rPr>
+          <w:noProof/>
+        </w:rPr>
+        <w:drawing>
+          <wp:inline distT="0" distB="0" distL="0" distR="0" wp14:anchorId="0D42AC75" wp14:editId="7FFF0BC1">
+            <wp:extent cx="2038350" cy="3280827"/>
+            <wp:effectExtent l="0" t="0" r="0" b="0"/>
+            <wp:docPr id="14" name="Imagen 14"/>
+            <wp:cNvGraphicFramePr>
+              <a:graphicFrameLocks xmlns:a="http://schemas.openxmlformats.org/drawingml/2006/main" noChangeAspect="1"/>
+            </wp:cNvGraphicFramePr>
+            <a:graphic xmlns:a="http://schemas.openxmlformats.org/drawingml/2006/main">
+              <a:graphicData uri="http://schemas.openxmlformats.org/drawingml/2006/picture">
+                <pic:pic xmlns:pic="http://schemas.openxmlformats.org/drawingml/2006/picture">
+                  <pic:nvPicPr>
+                    <pic:cNvPr id="1" name=""/>
+                    <pic:cNvPicPr/>
+                  </pic:nvPicPr>
+                  <pic:blipFill>
+                    <a:blip r:embed="rId26"/>
+                    <a:stretch>
+                      <a:fillRect/>
+                    </a:stretch>
+                  </pic:blipFill>
+                  <pic:spPr>
+                    <a:xfrm>
+                      <a:off x="0" y="0"/>
+                      <a:ext cx="2058557" cy="3313351"/>
+                    </a:xfrm>
+                    <a:prstGeom prst="rect">
+                      <a:avLst/>
+                    </a:prstGeom>
+                  </pic:spPr>
+                </pic:pic>
+              </a:graphicData>
+            </a:graphic>
+          </wp:inline>
+        </w:drawing>
+      </w:r>
+    </w:p>
+    <w:p>
+      <w:pPr>
+        <w:spacing w:after="0" w:line="240" w:lineRule="auto"/>
+        <w:ind w:left="708"/>
+        <w:jc w:val="both"/>
+      </w:pPr>
+    </w:p>
+    <w:p>
+      <w:pPr>
+        <w:pStyle w:val="Prrafodelista"/>
+        <w:numPr>
+          <w:ilvl w:val="0"/>
+          <w:numId w:val="4"/>
+        </w:numPr>
+        <w:spacing w:after="0" w:line="240" w:lineRule="auto"/>
+        <w:jc w:val="both"/>
+      </w:pPr>
+      <w:r>
+        <w:t>Vista Calendario de Eventos</w:t>
+      </w:r>
+    </w:p>
+    <w:p>
+      <w:pPr>
+        <w:spacing w:after="0" w:line="240" w:lineRule="auto"/>
+        <w:ind w:left="708"/>
+        <w:jc w:val="both"/>
+      </w:pPr>
+    </w:p>
+    <w:p>
+      <w:pPr>
+        <w:spacing w:after="0" w:line="240" w:lineRule="auto"/>
+        <w:ind w:left="708"/>
+        <w:jc w:val="center"/>
+      </w:pPr>
+      <w:r>
+        <w:rPr>
+          <w:noProof/>
+        </w:rPr>
+        <w:lastRenderedPageBreak/>
+        <w:drawing>
+          <wp:inline distT="0" distB="0" distL="0" distR="0" wp14:anchorId="75A7276C" wp14:editId="27E2EC6F">
+            <wp:extent cx="2076450" cy="3456679"/>
+            <wp:effectExtent l="0" t="0" r="0" b="0"/>
+            <wp:docPr id="12" name="Imagen 12"/>
+            <wp:cNvGraphicFramePr>
+              <a:graphicFrameLocks xmlns:a="http://schemas.openxmlformats.org/drawingml/2006/main" noChangeAspect="1"/>
+            </wp:cNvGraphicFramePr>
+            <a:graphic xmlns:a="http://schemas.openxmlformats.org/drawingml/2006/main">
+              <a:graphicData uri="http://schemas.openxmlformats.org/drawingml/2006/picture">
+                <pic:pic xmlns:pic="http://schemas.openxmlformats.org/drawingml/2006/picture">
+                  <pic:nvPicPr>
+                    <pic:cNvPr id="1" name=""/>
+                    <pic:cNvPicPr/>
+                  </pic:nvPicPr>
+                  <pic:blipFill>
+                    <a:blip r:embed="rId27"/>
+                    <a:stretch>
+                      <a:fillRect/>
+                    </a:stretch>
+                  </pic:blipFill>
+                  <pic:spPr>
+                    <a:xfrm>
+                      <a:off x="0" y="0"/>
+                      <a:ext cx="2101092" cy="3497701"/>
+                    </a:xfrm>
+                    <a:prstGeom prst="rect">
+                      <a:avLst/>
+                    </a:prstGeom>
+                  </pic:spPr>
+                </pic:pic>
+              </a:graphicData>
+            </a:graphic>
+          </wp:inline>
+        </w:drawing>
+      </w:r>
+    </w:p>
+    <w:bookmarkEnd w:id="49"/>
+    <w:p>
+      <w:pPr>
+        <w:spacing w:after="0" w:line="240" w:lineRule="auto"/>
+        <w:ind w:left="708"/>
         <w:jc w:val="both"/>
       </w:pPr>
     </w:p>
@@ -11321,525 +12247,139 @@
         <w:spacing w:before="0" w:line="240" w:lineRule="auto"/>
         <w:jc w:val="both"/>
       </w:pPr>
-      <w:bookmarkStart w:id="49" w:name="_Toc26811048"/>
-      <w:r>
-        <w:t>Front End</w:t>
-      </w:r>
-      <w:bookmarkEnd w:id="49"/>
+      <w:bookmarkStart w:id="53" w:name="_Toc26811052"/>
+      <w:proofErr w:type="spellStart"/>
+      <w:r>
+        <w:t>Backend</w:t>
+      </w:r>
+      <w:proofErr w:type="spellEnd"/>
+      <w:r>
+        <w:t>.</w:t>
+      </w:r>
+      <w:bookmarkEnd w:id="53"/>
+    </w:p>
+    <w:p>
+      <w:pPr>
+        <w:jc w:val="both"/>
+      </w:pPr>
+    </w:p>
+    <w:p>
+      <w:pPr>
+        <w:spacing w:line="240" w:lineRule="auto"/>
+        <w:jc w:val="both"/>
+      </w:pPr>
+      <w:r>
+        <w:t xml:space="preserve">El </w:t>
+      </w:r>
+      <w:proofErr w:type="spellStart"/>
+      <w:r>
+        <w:t>backe</w:t>
+      </w:r>
+      <w:r>
+        <w:t>nd</w:t>
+      </w:r>
+      <w:proofErr w:type="spellEnd"/>
+      <w:r>
+        <w:t xml:space="preserve"> se </w:t>
+      </w:r>
+      <w:r>
+        <w:t>realizó</w:t>
+      </w:r>
+      <w:r>
+        <w:t xml:space="preserve"> en asp.</w:t>
+      </w:r>
+      <w:bookmarkStart w:id="54" w:name="_GoBack"/>
+      <w:bookmarkEnd w:id="54"/>
+      <w:r>
+        <w:t>net</w:t>
+      </w:r>
       <w:r>
         <w:t xml:space="preserve"> </w:t>
       </w:r>
-    </w:p>
-    <w:p/>
-    <w:p>
-      <w:pPr>
-        <w:jc w:val="both"/>
-        <w:rPr>
-          <w:color w:val="FF0000"/>
-        </w:rPr>
-      </w:pPr>
-      <w:r>
-        <w:rPr>
-          <w:color w:val="FF0000"/>
-        </w:rPr>
-        <w:t>El fro</w:t>
-      </w:r>
-      <w:r>
-        <w:rPr>
-          <w:color w:val="FF0000"/>
-        </w:rPr>
-        <w:t xml:space="preserve">nt end se </w:t>
-      </w:r>
-      <w:r>
-        <w:rPr>
-          <w:color w:val="FF0000"/>
-        </w:rPr>
-        <w:t>realizó</w:t>
-      </w:r>
-      <w:r>
-        <w:rPr>
-          <w:color w:val="FF0000"/>
-        </w:rPr>
-        <w:t xml:space="preserve"> en </w:t>
-      </w:r>
-      <w:r>
-        <w:rPr>
-          <w:color w:val="FF0000"/>
-          <w:highlight w:val="yellow"/>
-        </w:rPr>
-        <w:t>asp .net core versión 2.0</w:t>
-      </w:r>
-      <w:r>
-        <w:rPr>
-          <w:color w:val="FF0000"/>
-        </w:rPr>
-        <w:t>}</w:t>
-      </w:r>
-    </w:p>
-    <w:p>
-      <w:pPr>
-        <w:jc w:val="both"/>
-        <w:rPr>
-          <w:color w:val="FF0000"/>
-        </w:rPr>
-      </w:pPr>
-    </w:p>
-    <w:p>
-      <w:pPr>
-        <w:pStyle w:val="Ttulo3"/>
-        <w:spacing w:before="0" w:line="240" w:lineRule="auto"/>
-        <w:ind w:left="708"/>
-        <w:jc w:val="both"/>
-        <w:rPr>
-          <w:color w:val="FF0000"/>
-        </w:rPr>
-      </w:pPr>
-      <w:bookmarkStart w:id="50" w:name="_Toc26811049"/>
-      <w:r>
-        <w:rPr>
-          <w:color w:val="FF0000"/>
-        </w:rPr>
-        <w:t>Vista “Splashscreen</w:t>
-      </w:r>
-      <w:r>
-        <w:rPr>
-          <w:color w:val="FF0000"/>
-        </w:rPr>
-        <w:t>”</w:t>
-      </w:r>
-      <w:bookmarkEnd w:id="50"/>
-    </w:p>
-    <w:p>
-      <w:pPr>
-        <w:rPr>
-          <w:color w:val="FF0000"/>
-        </w:rPr>
-      </w:pPr>
-    </w:p>
-    <w:p>
-      <w:pPr>
-        <w:spacing w:after="0" w:line="240" w:lineRule="auto"/>
-        <w:ind w:left="708"/>
-        <w:jc w:val="both"/>
-        <w:rPr>
-          <w:color w:val="FF0000"/>
-        </w:rPr>
-      </w:pPr>
-      <w:r>
-        <w:rPr>
-          <w:color w:val="FF0000"/>
-        </w:rPr>
-        <w:t>Nos permite</w:t>
-      </w:r>
-      <w:r>
-        <w:rPr>
-          <w:color w:val="FF0000"/>
-        </w:rPr>
-        <w:t xml:space="preserve"> crear una vista de carga de la aplicación</w:t>
-      </w:r>
-      <w:r>
-        <w:rPr>
-          <w:color w:val="FF0000"/>
-        </w:rPr>
+      <w:r>
+        <w:t xml:space="preserve">framework </w:t>
+      </w:r>
+      <w:r>
+        <w:t>con</w:t>
+      </w:r>
+      <w:r>
         <w:t xml:space="preserve"> </w:t>
       </w:r>
       <w:r>
-        <w:rPr>
-          <w:color w:val="FF0000"/>
-        </w:rPr>
-        <w:t xml:space="preserve">con la cual </w:t>
-      </w:r>
-      <w:r>
-        <w:rPr>
-          <w:color w:val="FF0000"/>
-        </w:rPr>
-        <w:t>visuali</w:t>
-      </w:r>
-      <w:r>
-        <w:rPr>
-          <w:color w:val="FF0000"/>
-        </w:rPr>
-        <w:t xml:space="preserve">zaremos el logo/icono </w:t>
-      </w:r>
-      <w:r>
-        <w:rPr>
-          <w:color w:val="FF0000"/>
-        </w:rPr>
-        <w:t>y los colores base correspondientes.</w:t>
-      </w:r>
-    </w:p>
-    <w:p>
-      <w:pPr>
-        <w:spacing w:after="0" w:line="240" w:lineRule="auto"/>
-        <w:ind w:left="708"/>
-        <w:jc w:val="both"/>
-        <w:rPr>
-          <w:color w:val="FF0000"/>
-        </w:rPr>
-      </w:pPr>
-      <w:r>
-        <w:rPr>
-          <w:color w:val="FF0000"/>
-        </w:rPr>
-        <w:t xml:space="preserve"> </w:t>
-      </w:r>
-    </w:p>
-    <w:p>
-      <w:pPr>
-        <w:pStyle w:val="Ttulo3"/>
-        <w:spacing w:before="0" w:line="240" w:lineRule="auto"/>
-        <w:ind w:left="708"/>
-        <w:jc w:val="both"/>
-        <w:rPr>
-          <w:color w:val="auto"/>
-        </w:rPr>
-      </w:pPr>
-      <w:bookmarkStart w:id="51" w:name="_Toc26811050"/>
-      <w:r>
-        <w:rPr>
-          <w:color w:val="auto"/>
-        </w:rPr>
-        <w:t>Vista “Login”</w:t>
-      </w:r>
-      <w:bookmarkEnd w:id="51"/>
-    </w:p>
-    <w:p/>
-    <w:p>
-      <w:pPr>
-        <w:spacing w:after="0" w:line="240" w:lineRule="auto"/>
-        <w:ind w:left="708"/>
-        <w:jc w:val="both"/>
-      </w:pPr>
-      <w:r>
-        <w:t>Esta vista permite el i</w:t>
-      </w:r>
-      <w:r>
-        <w:t xml:space="preserve">ngreso al sistema de usuarios que </w:t>
-      </w:r>
-      <w:r>
-        <w:t>están registrados es la base de datos, sino están registrados,</w:t>
-      </w:r>
-      <w:r>
-        <w:t xml:space="preserve"> encontrarán un </w:t>
-      </w:r>
-      <w:r>
-        <w:t>link</w:t>
-      </w:r>
-      <w:r>
-        <w:t xml:space="preserve"> de acceso que les permitirá el registro a la aplicación.</w:t>
-      </w:r>
-      <w:r>
-        <w:t xml:space="preserve"> El </w:t>
-      </w:r>
-      <w:r>
-        <w:t>formulario de</w:t>
-      </w:r>
-      <w:r>
-        <w:t xml:space="preserve"> login validará </w:t>
-      </w:r>
-      <w:r>
-        <w:t>si la información ingresada por el usuario está correctamente diligenciada, al realizar esto</w:t>
-      </w:r>
-      <w:r>
-        <w:t xml:space="preserve"> el botón de iniciar sesión se activará </w:t>
-      </w:r>
-      <w:r>
-        <w:t>y permitirá validar los datos en la base de datos</w:t>
+        <w:t>conexión a bases de datos en SQL Server</w:t>
       </w:r>
       <w:r>
         <w:t>.</w:t>
       </w:r>
-    </w:p>
-    <w:p>
-      <w:pPr>
-        <w:spacing w:after="0" w:line="240" w:lineRule="auto"/>
-        <w:ind w:left="708"/>
-        <w:jc w:val="both"/>
-        <w:rPr>
-          <w:color w:val="FF0000"/>
-        </w:rPr>
-      </w:pPr>
-    </w:p>
-    <w:p>
-      <w:pPr>
-        <w:pStyle w:val="Ttulo3"/>
-        <w:ind w:left="708"/>
-        <w:jc w:val="both"/>
-        <w:rPr>
-          <w:color w:val="FF0000"/>
-        </w:rPr>
-      </w:pPr>
-      <w:bookmarkStart w:id="52" w:name="_Toc26811051"/>
-      <w:r>
-        <w:rPr>
-          <w:color w:val="FF0000"/>
-        </w:rPr>
-        <w:lastRenderedPageBreak/>
-        <w:t>Vista</w:t>
-      </w:r>
-      <w:r>
-        <w:rPr>
-          <w:color w:val="FF0000"/>
-        </w:rPr>
-        <w:t xml:space="preserve"> “</w:t>
-      </w:r>
-      <w:r>
-        <w:rPr>
-          <w:color w:val="FF0000"/>
-        </w:rPr>
-        <w:t>registro</w:t>
-      </w:r>
-      <w:r>
-        <w:rPr>
-          <w:color w:val="FF0000"/>
-        </w:rPr>
-        <w:t>”.</w:t>
-      </w:r>
-      <w:bookmarkEnd w:id="52"/>
-    </w:p>
-    <w:p>
-      <w:pPr>
-        <w:spacing w:after="0" w:line="240" w:lineRule="auto"/>
-        <w:ind w:left="708"/>
-        <w:jc w:val="both"/>
-        <w:rPr>
-          <w:color w:val="FF0000"/>
-        </w:rPr>
-      </w:pPr>
-      <w:r>
-        <w:rPr>
-          <w:color w:val="FF0000"/>
-        </w:rPr>
-        <w:t xml:space="preserve">El usuario </w:t>
-      </w:r>
-      <w:r>
-        <w:rPr>
-          <w:color w:val="FF0000"/>
-        </w:rPr>
-        <w:t xml:space="preserve">seleccionará e </w:t>
-      </w:r>
-      <w:r>
-        <w:rPr>
-          <w:color w:val="FF0000"/>
-        </w:rPr>
-        <w:t xml:space="preserve">ingresará los datos </w:t>
-      </w:r>
-      <w:r>
-        <w:rPr>
-          <w:color w:val="FF0000"/>
-        </w:rPr>
-        <w:t>correspondientes a</w:t>
-      </w:r>
-      <w:r>
-        <w:rPr>
-          <w:color w:val="FF0000"/>
-        </w:rPr>
-        <w:t>:</w:t>
-      </w:r>
-      <w:r>
-        <w:rPr>
-          <w:color w:val="FF0000"/>
-        </w:rPr>
-        <w:t xml:space="preserve"> tipo de documento, número de documento, nombres</w:t>
-      </w:r>
-      <w:r>
-        <w:rPr>
-          <w:color w:val="FF0000"/>
-        </w:rPr>
-        <w:t xml:space="preserve">, apellidos, fecha de nacimiento, género, número de contacto, correo electrónico y contraseña. </w:t>
-      </w:r>
-    </w:p>
-    <w:p>
-      <w:pPr>
-        <w:spacing w:after="0" w:line="240" w:lineRule="auto"/>
-        <w:ind w:left="708"/>
-        <w:jc w:val="both"/>
-        <w:rPr>
-          <w:color w:val="FF0000"/>
-        </w:rPr>
-      </w:pPr>
-    </w:p>
-    <w:p>
-      <w:pPr>
-        <w:spacing w:after="0" w:line="240" w:lineRule="auto"/>
-        <w:ind w:left="708"/>
-        <w:jc w:val="both"/>
-        <w:rPr>
-          <w:color w:val="FF0000"/>
-        </w:rPr>
-      </w:pPr>
-      <w:r>
-        <w:rPr>
-          <w:color w:val="FF0000"/>
-        </w:rPr>
-        <w:t>El f</w:t>
-      </w:r>
-      <w:r>
-        <w:rPr>
-          <w:color w:val="FF0000"/>
-        </w:rPr>
-        <w:t>ormulario validará que los dato</w:t>
-      </w:r>
-      <w:r>
-        <w:rPr>
-          <w:color w:val="FF0000"/>
-        </w:rPr>
-        <w:t>s</w:t>
-      </w:r>
-      <w:r>
-        <w:rPr>
-          <w:color w:val="FF0000"/>
-        </w:rPr>
-        <w:t xml:space="preserve"> </w:t>
-      </w:r>
-      <w:r>
-        <w:rPr>
-          <w:color w:val="FF0000"/>
-        </w:rPr>
-        <w:t xml:space="preserve">ingresados como correo electrónico y contraseña coincidan entre </w:t>
-      </w:r>
-      <w:r>
-        <w:rPr>
-          <w:color w:val="FF0000"/>
-        </w:rPr>
-        <w:t>sí</w:t>
-      </w:r>
-      <w:r>
-        <w:rPr>
-          <w:color w:val="FF0000"/>
-        </w:rPr>
-        <w:t xml:space="preserve">, </w:t>
-      </w:r>
-      <w:r>
-        <w:rPr>
-          <w:color w:val="FF0000"/>
-        </w:rPr>
-        <w:t>al realizar esto, el usuario debe aceptar los términos y condiciones del servicio</w:t>
-      </w:r>
-      <w:r>
-        <w:rPr>
-          <w:color w:val="FF0000"/>
-        </w:rPr>
-        <w:t xml:space="preserve">. </w:t>
-      </w:r>
-      <w:r>
-        <w:rPr>
-          <w:color w:val="FF0000"/>
-        </w:rPr>
-        <w:t>Y dar clic en registrarme</w:t>
-      </w:r>
-      <w:r>
-        <w:rPr>
-          <w:color w:val="FF0000"/>
-        </w:rPr>
-        <w:t xml:space="preserve">. </w:t>
-      </w:r>
-    </w:p>
-    <w:p>
-      <w:pPr>
-        <w:spacing w:after="0" w:line="240" w:lineRule="auto"/>
-        <w:ind w:left="708"/>
-        <w:jc w:val="both"/>
-        <w:rPr>
-          <w:color w:val="FF0000"/>
-        </w:rPr>
-      </w:pPr>
-    </w:p>
-    <w:p>
-      <w:pPr>
-        <w:spacing w:after="0" w:line="240" w:lineRule="auto"/>
-        <w:ind w:left="708"/>
-        <w:jc w:val="both"/>
-        <w:rPr>
-          <w:color w:val="FF0000"/>
-        </w:rPr>
-      </w:pPr>
-      <w:r>
-        <w:rPr>
-          <w:color w:val="FF0000"/>
-        </w:rPr>
-        <w:t>Esta acción, enviará inmediatamente los datos a la base de datos</w:t>
-      </w:r>
-      <w:r>
-        <w:rPr>
-          <w:color w:val="FF0000"/>
-        </w:rPr>
-        <w:t xml:space="preserve"> y el usuario quedará registrado en la plataforma. Inme</w:t>
-      </w:r>
-      <w:r>
-        <w:rPr>
-          <w:color w:val="FF0000"/>
-        </w:rPr>
-        <w:t>di</w:t>
-      </w:r>
-      <w:r>
-        <w:rPr>
-          <w:color w:val="FF0000"/>
-        </w:rPr>
-        <w:t>atamente sus datos serán gua</w:t>
-      </w:r>
-      <w:r>
-        <w:rPr>
-          <w:color w:val="FF0000"/>
-        </w:rPr>
-        <w:t>rdados</w:t>
-      </w:r>
-      <w:r>
-        <w:rPr>
-          <w:color w:val="FF0000"/>
-        </w:rPr>
-        <w:t xml:space="preserve"> </w:t>
-      </w:r>
-      <w:r>
-        <w:rPr>
-          <w:color w:val="FF0000"/>
-        </w:rPr>
-        <w:t>y</w:t>
-      </w:r>
-      <w:r>
-        <w:rPr>
-          <w:color w:val="FF0000"/>
-        </w:rPr>
-        <w:t xml:space="preserve"> procederá al home principal.</w:t>
-      </w:r>
-    </w:p>
-    <w:p>
-      <w:pPr>
-        <w:spacing w:after="0" w:line="240" w:lineRule="auto"/>
-        <w:ind w:left="708"/>
-        <w:jc w:val="both"/>
-        <w:rPr>
-          <w:color w:val="FF0000"/>
-        </w:rPr>
-      </w:pPr>
-    </w:p>
-    <w:p>
-      <w:pPr>
-        <w:spacing w:after="0" w:line="240" w:lineRule="auto"/>
-        <w:ind w:left="708"/>
-        <w:jc w:val="both"/>
-        <w:rPr>
-          <w:color w:val="FF0000"/>
-        </w:rPr>
-      </w:pPr>
-      <w:r>
-        <w:rPr>
-          <w:color w:val="FF0000"/>
-        </w:rPr>
-        <w:t>Imágenes de las vistas.</w:t>
-      </w:r>
-    </w:p>
-    <w:p>
-      <w:pPr>
-        <w:spacing w:after="0" w:line="240" w:lineRule="auto"/>
-        <w:ind w:left="708"/>
-        <w:jc w:val="both"/>
-      </w:pPr>
-    </w:p>
-    <w:p>
-      <w:pPr>
-        <w:spacing w:after="0" w:line="240" w:lineRule="auto"/>
-        <w:ind w:left="708"/>
+      <w:r>
+        <w:t xml:space="preserve"> Distribuidos en capas: </w:t>
+      </w:r>
+    </w:p>
+    <w:p>
+      <w:pPr>
+        <w:spacing w:line="240" w:lineRule="auto"/>
+        <w:jc w:val="both"/>
+      </w:pPr>
+    </w:p>
+    <w:p>
+      <w:pPr>
+        <w:pStyle w:val="Prrafodelista"/>
+        <w:numPr>
+          <w:ilvl w:val="0"/>
+          <w:numId w:val="24"/>
+        </w:numPr>
+        <w:spacing w:line="240" w:lineRule="auto"/>
+        <w:jc w:val="both"/>
+      </w:pPr>
+      <w:r>
+        <w:t>Persistencia</w:t>
+      </w:r>
+    </w:p>
+    <w:p>
+      <w:pPr>
+        <w:pStyle w:val="Prrafodelista"/>
+        <w:numPr>
+          <w:ilvl w:val="0"/>
+          <w:numId w:val="24"/>
+        </w:numPr>
+        <w:spacing w:line="240" w:lineRule="auto"/>
+        <w:jc w:val="both"/>
+      </w:pPr>
+      <w:r>
+        <w:t>Lógica</w:t>
+      </w:r>
+    </w:p>
+    <w:p>
+      <w:pPr>
+        <w:pStyle w:val="Prrafodelista"/>
+        <w:numPr>
+          <w:ilvl w:val="0"/>
+          <w:numId w:val="24"/>
+        </w:numPr>
+        <w:spacing w:line="240" w:lineRule="auto"/>
+        <w:jc w:val="both"/>
+      </w:pPr>
+      <w:r>
+        <w:t xml:space="preserve">Base de datos </w:t>
+      </w:r>
+    </w:p>
+    <w:p>
+      <w:pPr>
+        <w:pStyle w:val="Prrafodelista"/>
+        <w:numPr>
+          <w:ilvl w:val="0"/>
+          <w:numId w:val="24"/>
+        </w:numPr>
+        <w:spacing w:line="240" w:lineRule="auto"/>
+        <w:jc w:val="both"/>
+      </w:pPr>
+      <w:r>
+        <w:t>Servicios</w:t>
+      </w:r>
+    </w:p>
+    <w:p>
+      <w:pPr>
+        <w:spacing w:line="240" w:lineRule="auto"/>
         <w:jc w:val="both"/>
       </w:pPr>
     </w:p>
@@ -11849,226 +12389,14 @@
         <w:spacing w:before="0" w:line="240" w:lineRule="auto"/>
         <w:jc w:val="both"/>
       </w:pPr>
-      <w:bookmarkStart w:id="53" w:name="_Toc26811052"/>
-      <w:r>
-        <w:t>Backend.</w:t>
-      </w:r>
-      <w:bookmarkEnd w:id="53"/>
-    </w:p>
-    <w:p>
-      <w:pPr>
-        <w:jc w:val="both"/>
-      </w:pPr>
-    </w:p>
-    <w:p>
-      <w:pPr>
-        <w:spacing w:line="240" w:lineRule="auto"/>
-        <w:jc w:val="both"/>
-        <w:rPr>
-          <w:color w:val="FF0000"/>
-        </w:rPr>
-      </w:pPr>
-      <w:r>
-        <w:rPr>
-          <w:color w:val="FF0000"/>
-        </w:rPr>
-        <w:t>El backe</w:t>
-      </w:r>
-      <w:r>
-        <w:rPr>
-          <w:color w:val="FF0000"/>
-        </w:rPr>
-        <w:t>nd se realizo en asp .net core 2.0 con una arquitectura de 2</w:t>
-      </w:r>
-      <w:r>
-        <w:rPr>
-          <w:color w:val="FF0000"/>
-        </w:rPr>
-        <w:t xml:space="preserve"> capas</w:t>
-      </w:r>
-      <w:r>
-        <w:rPr>
-          <w:color w:val="FF0000"/>
-        </w:rPr>
-        <w:t>, models</w:t>
-      </w:r>
-      <w:r>
-        <w:rPr>
-          <w:color w:val="FF0000"/>
-        </w:rPr>
-        <w:t xml:space="preserve"> </w:t>
-      </w:r>
-      <w:r>
-        <w:rPr>
-          <w:color w:val="FF0000"/>
-        </w:rPr>
-        <w:t>y controlers</w:t>
-      </w:r>
-    </w:p>
-    <w:p>
-      <w:pPr>
-        <w:pStyle w:val="Ttulo3"/>
-        <w:ind w:left="708"/>
-        <w:jc w:val="both"/>
-        <w:rPr>
-          <w:color w:val="FF0000"/>
-        </w:rPr>
-      </w:pPr>
-      <w:bookmarkStart w:id="54" w:name="_Toc26811053"/>
-      <w:r>
-        <w:rPr>
-          <w:color w:val="FF0000"/>
-        </w:rPr>
-        <w:t>Capa de negocio</w:t>
-      </w:r>
-      <w:bookmarkEnd w:id="54"/>
-    </w:p>
-    <w:p>
-      <w:pPr>
-        <w:ind w:left="708"/>
-        <w:jc w:val="both"/>
-        <w:rPr>
-          <w:color w:val="FF0000"/>
-        </w:rPr>
-      </w:pPr>
-      <w:r>
-        <w:rPr>
-          <w:color w:val="FF0000"/>
-        </w:rPr>
-        <w:t>Se manejó la lógica de negocio de la app por medio de las clases A, B, y la clase C solo funciona como modelo de nuestro proyecto</w:t>
-      </w:r>
-    </w:p>
-    <w:p>
-      <w:pPr>
-        <w:pStyle w:val="Ttulo3"/>
-        <w:ind w:left="708"/>
-        <w:jc w:val="both"/>
-        <w:rPr>
-          <w:color w:val="FF0000"/>
-        </w:rPr>
-      </w:pPr>
-      <w:bookmarkStart w:id="55" w:name="_Toc26811054"/>
-      <w:r>
-        <w:rPr>
-          <w:color w:val="FF0000"/>
-        </w:rPr>
-        <w:t>Capa de datos</w:t>
+      <w:bookmarkStart w:id="55" w:name="_Toc26811056"/>
+      <w:r>
+        <w:t>Seguridad</w:t>
+      </w:r>
+      <w:r>
+        <w:t>.</w:t>
       </w:r>
       <w:bookmarkEnd w:id="55"/>
-    </w:p>
-    <w:p>
-      <w:pPr>
-        <w:ind w:left="705"/>
-        <w:jc w:val="both"/>
-        <w:rPr>
-          <w:color w:val="FF0000"/>
-        </w:rPr>
-      </w:pPr>
-      <w:r>
-        <w:rPr>
-          <w:color w:val="FF0000"/>
-        </w:rPr>
-        <w:t xml:space="preserve">Se creó un modelo que se conecta a nuestra base de datos que esta en el servidor 10.100.100.255:3306 por medio del usuario aaa y el password bbb. </w:t>
-      </w:r>
-    </w:p>
-    <w:p>
-      <w:pPr>
-        <w:pStyle w:val="Ttulo3"/>
-        <w:ind w:left="708"/>
-        <w:jc w:val="both"/>
-        <w:rPr>
-          <w:color w:val="FF0000"/>
-        </w:rPr>
-      </w:pPr>
-      <w:bookmarkStart w:id="56" w:name="_Toc26811055"/>
-      <w:r>
-        <w:rPr>
-          <w:color w:val="FF0000"/>
-        </w:rPr>
-        <w:t>Capa de servicio</w:t>
-      </w:r>
-      <w:bookmarkEnd w:id="56"/>
-    </w:p>
-    <w:p>
-      <w:pPr>
-        <w:ind w:left="705"/>
-        <w:jc w:val="both"/>
-        <w:rPr>
-          <w:color w:val="FF0000"/>
-        </w:rPr>
-      </w:pPr>
-      <w:r>
-        <w:rPr>
-          <w:color w:val="FF0000"/>
-        </w:rPr>
-        <w:t xml:space="preserve">Se crearon las clases A, b, c, d y e que permite el uso de la api de nuestro servidor 10.100.100.255:3306 por medio del usuario aaa y el password bbb. </w:t>
-      </w:r>
-    </w:p>
-    <w:p>
-      <w:pPr>
-        <w:ind w:left="705"/>
-        <w:jc w:val="both"/>
-        <w:rPr>
-          <w:color w:val="FF0000"/>
-        </w:rPr>
-      </w:pPr>
-      <w:r>
-        <w:rPr>
-          <w:color w:val="FF0000"/>
-        </w:rPr>
-        <w:t>La clase A nos realiza los métodos get, post, put y delete de la tabla mama</w:t>
-      </w:r>
-    </w:p>
-    <w:p>
-      <w:pPr>
-        <w:ind w:left="705"/>
-        <w:jc w:val="both"/>
-        <w:rPr>
-          <w:color w:val="FF0000"/>
-        </w:rPr>
-      </w:pPr>
-      <w:r>
-        <w:rPr>
-          <w:color w:val="FF0000"/>
-        </w:rPr>
-        <w:t>La clase B nos realiza los métodos get, post y delete de la tabla papa</w:t>
-      </w:r>
-    </w:p>
-    <w:p>
-      <w:pPr>
-        <w:ind w:left="705"/>
-        <w:jc w:val="both"/>
-        <w:rPr>
-          <w:color w:val="FF0000"/>
-        </w:rPr>
-      </w:pPr>
-      <w:r>
-        <w:rPr>
-          <w:color w:val="FF0000"/>
-        </w:rPr>
-        <w:t>La clase B nos realiza los métodos get, de la tabla tio</w:t>
-      </w:r>
-    </w:p>
-    <w:p>
-      <w:pPr>
-        <w:spacing w:line="240" w:lineRule="auto"/>
-        <w:jc w:val="both"/>
-      </w:pPr>
-    </w:p>
-    <w:p>
-      <w:pPr>
-        <w:pStyle w:val="Ttulo2"/>
-        <w:spacing w:before="0" w:line="240" w:lineRule="auto"/>
-        <w:jc w:val="both"/>
-      </w:pPr>
-      <w:bookmarkStart w:id="57" w:name="_Toc26811056"/>
-      <w:r>
-        <w:t>Seguridad</w:t>
-      </w:r>
-      <w:r>
-        <w:t>.</w:t>
-      </w:r>
-      <w:bookmarkEnd w:id="57"/>
     </w:p>
     <w:p>
       <w:pPr>
@@ -12088,26 +12416,6 @@
         <w:jc w:val="both"/>
       </w:pPr>
       <w:r>
-        <w:t xml:space="preserve">La conexión con las api maneja un nivel de autenticación basado en auth 2.0 </w:t>
-      </w:r>
-      <w:r>
-        <w:t>.</w:t>
-      </w:r>
-      <w:r>
-        <w:t xml:space="preserve"> </w:t>
-      </w:r>
-    </w:p>
-    <w:p>
-      <w:pPr>
-        <w:pStyle w:val="Prrafodelista"/>
-        <w:numPr>
-          <w:ilvl w:val="0"/>
-          <w:numId w:val="7"/>
-        </w:numPr>
-        <w:spacing w:line="240" w:lineRule="auto"/>
-        <w:jc w:val="both"/>
-      </w:pPr>
-      <w:r>
         <w:t>Autenticación</w:t>
       </w:r>
       <w:r>
@@ -12135,11 +12443,11 @@
         <w:spacing w:before="0" w:line="240" w:lineRule="auto"/>
         <w:jc w:val="both"/>
       </w:pPr>
-      <w:bookmarkStart w:id="58" w:name="_Toc26811057"/>
+      <w:bookmarkStart w:id="56" w:name="_Toc26811057"/>
       <w:r>
         <w:t>Complementos.</w:t>
       </w:r>
-      <w:bookmarkEnd w:id="58"/>
+      <w:bookmarkEnd w:id="56"/>
     </w:p>
     <w:p/>
     <w:p>
@@ -12148,14 +12456,10 @@
         <w:jc w:val="both"/>
       </w:pPr>
       <w:r>
-        <w:lastRenderedPageBreak/>
         <w:t xml:space="preserve">Para compilar el programa se debe instalar el framework </w:t>
       </w:r>
       <w:r>
-        <w:t xml:space="preserve"> </w:t>
-      </w:r>
-      <w:r>
-        <w:t xml:space="preserve"> IONIC en su versión 8</w:t>
+        <w:t>IONIC en su versión 8</w:t>
       </w:r>
       <w:r>
         <w:t xml:space="preserve"> y las siguiente</w:t>
@@ -12166,11 +12470,19 @@
       <w:r>
         <w:t xml:space="preserve">ser ejecutado correctamente a través del comando </w:t>
       </w:r>
+      <w:proofErr w:type="spellStart"/>
       <w:r>
         <w:rPr>
           <w:i/>
         </w:rPr>
-        <w:t>npm i</w:t>
+        <w:t>npm</w:t>
+      </w:r>
+      <w:proofErr w:type="spellEnd"/>
+      <w:r>
+        <w:rPr>
+          <w:i/>
+        </w:rPr>
+        <w:t xml:space="preserve"> i</w:t>
       </w:r>
       <w:r>
         <w:t xml:space="preserve"> en el editor </w:t>
@@ -12179,61 +12491,13 @@
         <w:t>de texto a través de la terminal. S</w:t>
       </w:r>
       <w:r>
-        <w:t>in embargo se debe asegurar de instalar node.js en primera instancia para ejecutar todas las instalaciones correspondientes (incluida IONIC)</w:t>
-      </w:r>
-    </w:p>
-    <w:p>
-      <w:pPr>
-        <w:spacing w:line="240" w:lineRule="auto"/>
-        <w:jc w:val="both"/>
-        <w:rPr>
-          <w:color w:val="FF0000"/>
-        </w:rPr>
-      </w:pPr>
-    </w:p>
-    <w:p>
-      <w:pPr>
-        <w:spacing w:line="240" w:lineRule="auto"/>
-        <w:jc w:val="both"/>
-        <w:rPr>
-          <w:color w:val="FF0000"/>
-        </w:rPr>
-      </w:pPr>
-      <w:r>
-        <w:rPr>
-          <w:color w:val="FF0000"/>
-        </w:rPr>
-        <w:t xml:space="preserve">El servidor de base de datos debe tener </w:t>
-      </w:r>
-      <w:r>
-        <w:rPr>
-          <w:color w:val="FF0000"/>
-        </w:rPr>
-        <w:t>1</w:t>
-      </w:r>
-      <w:r>
-        <w:rPr>
-          <w:color w:val="FF0000"/>
-        </w:rPr>
-        <w:t xml:space="preserve"> </w:t>
-      </w:r>
-      <w:r>
-        <w:rPr>
-          <w:color w:val="FF0000"/>
-        </w:rPr>
-        <w:t>Terabite de disco duro,16GB de RAM,</w:t>
-      </w:r>
-      <w:r>
-        <w:rPr>
-          <w:color w:val="FF0000"/>
-        </w:rPr>
-        <w:t xml:space="preserve"> </w:t>
-      </w:r>
-      <w:r>
-        <w:rPr>
-          <w:color w:val="FF0000"/>
-        </w:rPr>
-        <w:t>Procesador AMD A8</w:t>
+        <w:t xml:space="preserve">in </w:t>
+      </w:r>
+      <w:r>
+        <w:t>embargo,</w:t>
+      </w:r>
+      <w:r>
+        <w:t xml:space="preserve"> se debe asegurar de instalar node.js en primera instancia para ejecutar todas las instalaciones correspondientes (incluida IONIC)</w:t>
       </w:r>
     </w:p>
     <w:p>
@@ -12248,171 +12512,12 @@
         <w:spacing w:before="0" w:line="240" w:lineRule="auto"/>
         <w:jc w:val="both"/>
       </w:pPr>
-      <w:bookmarkStart w:id="59" w:name="_Toc26811058"/>
-      <w:r>
-        <w:t>Pendientes</w:t>
-      </w:r>
-      <w:r>
-        <w:t xml:space="preserve"> de definición</w:t>
-      </w:r>
-      <w:r>
-        <w:t>.</w:t>
-      </w:r>
-      <w:bookmarkEnd w:id="59"/>
-    </w:p>
-    <w:p>
-      <w:pPr>
-        <w:pStyle w:val="Prrafodelista"/>
-        <w:numPr>
-          <w:ilvl w:val="0"/>
-          <w:numId w:val="9"/>
-        </w:numPr>
-        <w:spacing w:line="240" w:lineRule="auto"/>
-        <w:jc w:val="both"/>
-      </w:pPr>
-      <w:r>
-        <w:t>Envío y recepción de P</w:t>
-      </w:r>
-      <w:r>
-        <w:t>ush notificación</w:t>
-      </w:r>
-    </w:p>
-    <w:p>
-      <w:pPr>
-        <w:pStyle w:val="Prrafodelista"/>
-        <w:numPr>
-          <w:ilvl w:val="0"/>
-          <w:numId w:val="9"/>
-        </w:numPr>
-        <w:spacing w:line="240" w:lineRule="auto"/>
-        <w:jc w:val="both"/>
-      </w:pPr>
-      <w:r>
-        <w:t>Mensajería</w:t>
-      </w:r>
-    </w:p>
-    <w:p>
-      <w:pPr>
-        <w:pStyle w:val="Prrafodelista"/>
-        <w:numPr>
-          <w:ilvl w:val="0"/>
-          <w:numId w:val="9"/>
-        </w:numPr>
-        <w:spacing w:line="240" w:lineRule="auto"/>
-        <w:jc w:val="both"/>
-      </w:pPr>
-      <w:r>
-        <w:t>Alertas</w:t>
-      </w:r>
-    </w:p>
-    <w:p>
-      <w:pPr>
-        <w:pStyle w:val="Prrafodelista"/>
-        <w:numPr>
-          <w:ilvl w:val="0"/>
-          <w:numId w:val="9"/>
-        </w:numPr>
-        <w:spacing w:line="240" w:lineRule="auto"/>
-        <w:jc w:val="both"/>
-      </w:pPr>
-      <w:r>
-        <w:t>Definición</w:t>
-      </w:r>
-      <w:r>
-        <w:t xml:space="preserve"> </w:t>
-      </w:r>
-      <w:r>
-        <w:t>de Machine</w:t>
-      </w:r>
-      <w:r>
-        <w:t xml:space="preserve"> Learning</w:t>
-      </w:r>
-    </w:p>
-    <w:p>
-      <w:pPr>
-        <w:pStyle w:val="Ttulo1"/>
-        <w:spacing w:before="0" w:line="240" w:lineRule="auto"/>
-        <w:jc w:val="both"/>
-      </w:pPr>
-      <w:bookmarkStart w:id="60" w:name="_Toc26811059"/>
-      <w:r>
-        <w:t>Pendientes Técnicos.</w:t>
-      </w:r>
-      <w:bookmarkEnd w:id="60"/>
-    </w:p>
-    <w:p>
-      <w:pPr>
-        <w:pStyle w:val="Prrafodelista"/>
-        <w:numPr>
-          <w:ilvl w:val="0"/>
-          <w:numId w:val="9"/>
-        </w:numPr>
-        <w:spacing w:line="240" w:lineRule="auto"/>
-        <w:jc w:val="both"/>
-      </w:pPr>
-      <w:r>
-        <w:t>Encriptación de información</w:t>
-      </w:r>
-    </w:p>
-    <w:p>
-      <w:pPr>
-        <w:pStyle w:val="Prrafodelista"/>
-        <w:numPr>
-          <w:ilvl w:val="0"/>
-          <w:numId w:val="9"/>
-        </w:numPr>
-        <w:spacing w:line="240" w:lineRule="auto"/>
-        <w:jc w:val="both"/>
-      </w:pPr>
-      <w:r>
-        <w:t xml:space="preserve">Conexión al servidor en la nube. </w:t>
-      </w:r>
-    </w:p>
-    <w:p>
-      <w:pPr>
-        <w:pStyle w:val="Prrafodelista"/>
-        <w:numPr>
-          <w:ilvl w:val="0"/>
-          <w:numId w:val="9"/>
-        </w:numPr>
-        <w:spacing w:line="240" w:lineRule="auto"/>
-        <w:jc w:val="both"/>
-      </w:pPr>
-      <w:r>
-        <w:t>Trazado de información de directorio telefónico de acuerdo a geolocalización</w:t>
-      </w:r>
-    </w:p>
-    <w:p>
-      <w:pPr>
-        <w:pStyle w:val="Prrafodelista"/>
-        <w:numPr>
-          <w:ilvl w:val="0"/>
-          <w:numId w:val="9"/>
-        </w:numPr>
-        <w:spacing w:line="240" w:lineRule="auto"/>
-        <w:jc w:val="both"/>
-      </w:pPr>
-      <w:r>
-        <w:t>Edición de perfil de usuario</w:t>
-      </w:r>
-    </w:p>
-    <w:p>
-      <w:pPr>
-        <w:spacing w:line="240" w:lineRule="auto"/>
-        <w:jc w:val="both"/>
-      </w:pPr>
-    </w:p>
-    <w:p>
-      <w:pPr>
-        <w:pStyle w:val="Ttulo1"/>
-        <w:spacing w:before="0" w:line="240" w:lineRule="auto"/>
-        <w:jc w:val="both"/>
-      </w:pPr>
-      <w:bookmarkStart w:id="61" w:name="_Toc26811060"/>
-      <w:r>
+      <w:bookmarkStart w:id="57" w:name="_Toc26811060"/>
+      <w:r>
+        <w:lastRenderedPageBreak/>
         <w:t>Links artículos de referencia.</w:t>
       </w:r>
-      <w:bookmarkEnd w:id="61"/>
+      <w:bookmarkEnd w:id="57"/>
     </w:p>
     <w:p>
       <w:pPr>
@@ -12430,7 +12535,7 @@
         <w:spacing w:line="240" w:lineRule="auto"/>
         <w:jc w:val="both"/>
       </w:pPr>
-      <w:hyperlink r:id="rId19" w:history="1">
+      <w:hyperlink r:id="rId28" w:history="1">
         <w:r>
           <w:rPr>
             <w:rStyle w:val="Hipervnculo"/>
@@ -12495,7 +12600,7 @@
         <w:spacing w:line="240" w:lineRule="auto"/>
         <w:jc w:val="both"/>
       </w:pPr>
-      <w:hyperlink r:id="rId20" w:history="1">
+      <w:hyperlink r:id="rId29" w:history="1">
         <w:r>
           <w:rPr>
             <w:rStyle w:val="Hipervnculo"/>
@@ -12521,7 +12626,7 @@
         <w:spacing w:line="240" w:lineRule="auto"/>
         <w:jc w:val="both"/>
       </w:pPr>
-      <w:hyperlink r:id="rId21" w:history="1">
+      <w:hyperlink r:id="rId30" w:history="1">
         <w:r>
           <w:rPr>
             <w:rStyle w:val="Hipervnculo"/>
@@ -12547,7 +12652,7 @@
         <w:spacing w:line="240" w:lineRule="auto"/>
         <w:jc w:val="both"/>
       </w:pPr>
-      <w:hyperlink r:id="rId22" w:history="1">
+      <w:hyperlink r:id="rId31" w:history="1">
         <w:r>
           <w:rPr>
             <w:rStyle w:val="Hipervnculo"/>
@@ -12578,7 +12683,7 @@
           <w:u w:val="none"/>
         </w:rPr>
       </w:pPr>
-      <w:hyperlink r:id="rId23" w:history="1">
+      <w:hyperlink r:id="rId32" w:history="1">
         <w:r>
           <w:rPr>
             <w:rStyle w:val="Hipervnculo"/>
@@ -12611,7 +12716,7 @@
 </file>
 
 <file path=word/endnotes.xml><?xml version="1.0" encoding="utf-8"?>
-<w:endnotes xmlns:wpc="http://schemas.microsoft.com/office/word/2010/wordprocessingCanvas" xmlns:cx="http://schemas.microsoft.com/office/drawing/2014/chartex" xmlns:cx1="http://schemas.microsoft.com/office/drawing/2015/9/8/chartex" xmlns:mc="http://schemas.openxmlformats.org/markup-compatibility/2006" xmlns:o="urn:schemas-microsoft-com:office:office" xmlns:r="http://schemas.openxmlformats.org/officeDocument/2006/relationships" xmlns:m="http://schemas.openxmlformats.org/officeDocument/2006/math" xmlns:v="urn:schemas-microsoft-com:vml" xmlns:wp14="http://schemas.microsoft.com/office/word/2010/wordprocessingDrawing" xmlns:wp="http://schemas.openxmlformats.org/drawingml/2006/wordprocessingDrawing" xmlns:w10="urn:schemas-microsoft-com:office:word" xmlns:w="http://schemas.openxmlformats.org/wordprocessingml/2006/main" xmlns:w14="http://schemas.microsoft.com/office/word/2010/wordml" xmlns:w15="http://schemas.microsoft.com/office/word/2012/wordml" xmlns:w16se="http://schemas.microsoft.com/office/word/2015/wordml/symex" xmlns:wpg="http://schemas.microsoft.com/office/word/2010/wordprocessingGroup" xmlns:wpi="http://schemas.microsoft.com/office/word/2010/wordprocessingInk" xmlns:wne="http://schemas.microsoft.com/office/word/2006/wordml" xmlns:wps="http://schemas.microsoft.com/office/word/2010/wordprocessingShape" mc:Ignorable="w14 w15 w16se wp14">
+<w:endnotes xmlns:wpc="http://schemas.microsoft.com/office/word/2010/wordprocessingCanvas" xmlns:cx="http://schemas.microsoft.com/office/drawing/2014/chartex" xmlns:cx1="http://schemas.microsoft.com/office/drawing/2015/9/8/chartex" xmlns:cx2="http://schemas.microsoft.com/office/drawing/2015/10/21/chartex" xmlns:cx3="http://schemas.microsoft.com/office/drawing/2016/5/9/chartex" xmlns:cx4="http://schemas.microsoft.com/office/drawing/2016/5/10/chartex" xmlns:cx5="http://schemas.microsoft.com/office/drawing/2016/5/11/chartex" xmlns:cx6="http://schemas.microsoft.com/office/drawing/2016/5/12/chartex" xmlns:cx7="http://schemas.microsoft.com/office/drawing/2016/5/13/chartex" xmlns:cx8="http://schemas.microsoft.com/office/drawing/2016/5/14/chartex" xmlns:mc="http://schemas.openxmlformats.org/markup-compatibility/2006" xmlns:aink="http://schemas.microsoft.com/office/drawing/2016/ink" xmlns:am3d="http://schemas.microsoft.com/office/drawing/2017/model3d" xmlns:o="urn:schemas-microsoft-com:office:office" xmlns:r="http://schemas.openxmlformats.org/officeDocument/2006/relationships" xmlns:m="http://schemas.openxmlformats.org/officeDocument/2006/math" xmlns:v="urn:schemas-microsoft-com:vml" xmlns:wp14="http://schemas.microsoft.com/office/word/2010/wordprocessingDrawing" xmlns:wp="http://schemas.openxmlformats.org/drawingml/2006/wordprocessingDrawing" xmlns:w10="urn:schemas-microsoft-com:office:word" xmlns:w="http://schemas.openxmlformats.org/wordprocessingml/2006/main" xmlns:w14="http://schemas.microsoft.com/office/word/2010/wordml" xmlns:w15="http://schemas.microsoft.com/office/word/2012/wordml" xmlns:w16cid="http://schemas.microsoft.com/office/word/2016/wordml/cid" xmlns:w16se="http://schemas.microsoft.com/office/word/2015/wordml/symex" xmlns:wpg="http://schemas.microsoft.com/office/word/2010/wordprocessingGroup" xmlns:wpi="http://schemas.microsoft.com/office/word/2010/wordprocessingInk" xmlns:wne="http://schemas.microsoft.com/office/word/2006/wordml" xmlns:wps="http://schemas.microsoft.com/office/word/2010/wordprocessingShape" mc:Ignorable="w14 w15 w16se w16cid wp14">
   <w:endnote w:type="separator" w:id="-1">
     <w:p>
       <w:pPr>
@@ -12636,7 +12741,7 @@
 </file>
 
 <file path=word/footnotes.xml><?xml version="1.0" encoding="utf-8"?>
-<w:footnotes xmlns:wpc="http://schemas.microsoft.com/office/word/2010/wordprocessingCanvas" xmlns:cx="http://schemas.microsoft.com/office/drawing/2014/chartex" xmlns:cx1="http://schemas.microsoft.com/office/drawing/2015/9/8/chartex" xmlns:mc="http://schemas.openxmlformats.org/markup-compatibility/2006" xmlns:o="urn:schemas-microsoft-com:office:office" xmlns:r="http://schemas.openxmlformats.org/officeDocument/2006/relationships" xmlns:m="http://schemas.openxmlformats.org/officeDocument/2006/math" xmlns:v="urn:schemas-microsoft-com:vml" xmlns:wp14="http://schemas.microsoft.com/office/word/2010/wordprocessingDrawing" xmlns:wp="http://schemas.openxmlformats.org/drawingml/2006/wordprocessingDrawing" xmlns:w10="urn:schemas-microsoft-com:office:word" xmlns:w="http://schemas.openxmlformats.org/wordprocessingml/2006/main" xmlns:w14="http://schemas.microsoft.com/office/word/2010/wordml" xmlns:w15="http://schemas.microsoft.com/office/word/2012/wordml" xmlns:w16se="http://schemas.microsoft.com/office/word/2015/wordml/symex" xmlns:wpg="http://schemas.microsoft.com/office/word/2010/wordprocessingGroup" xmlns:wpi="http://schemas.microsoft.com/office/word/2010/wordprocessingInk" xmlns:wne="http://schemas.microsoft.com/office/word/2006/wordml" xmlns:wps="http://schemas.microsoft.com/office/word/2010/wordprocessingShape" mc:Ignorable="w14 w15 w16se wp14">
+<w:footnotes xmlns:wpc="http://schemas.microsoft.com/office/word/2010/wordprocessingCanvas" xmlns:cx="http://schemas.microsoft.com/office/drawing/2014/chartex" xmlns:cx1="http://schemas.microsoft.com/office/drawing/2015/9/8/chartex" xmlns:cx2="http://schemas.microsoft.com/office/drawing/2015/10/21/chartex" xmlns:cx3="http://schemas.microsoft.com/office/drawing/2016/5/9/chartex" xmlns:cx4="http://schemas.microsoft.com/office/drawing/2016/5/10/chartex" xmlns:cx5="http://schemas.microsoft.com/office/drawing/2016/5/11/chartex" xmlns:cx6="http://schemas.microsoft.com/office/drawing/2016/5/12/chartex" xmlns:cx7="http://schemas.microsoft.com/office/drawing/2016/5/13/chartex" xmlns:cx8="http://schemas.microsoft.com/office/drawing/2016/5/14/chartex" xmlns:mc="http://schemas.openxmlformats.org/markup-compatibility/2006" xmlns:aink="http://schemas.microsoft.com/office/drawing/2016/ink" xmlns:am3d="http://schemas.microsoft.com/office/drawing/2017/model3d" xmlns:o="urn:schemas-microsoft-com:office:office" xmlns:r="http://schemas.openxmlformats.org/officeDocument/2006/relationships" xmlns:m="http://schemas.openxmlformats.org/officeDocument/2006/math" xmlns:v="urn:schemas-microsoft-com:vml" xmlns:wp14="http://schemas.microsoft.com/office/word/2010/wordprocessingDrawing" xmlns:wp="http://schemas.openxmlformats.org/drawingml/2006/wordprocessingDrawing" xmlns:w10="urn:schemas-microsoft-com:office:word" xmlns:w="http://schemas.openxmlformats.org/wordprocessingml/2006/main" xmlns:w14="http://schemas.microsoft.com/office/word/2010/wordml" xmlns:w15="http://schemas.microsoft.com/office/word/2012/wordml" xmlns:w16cid="http://schemas.microsoft.com/office/word/2016/wordml/cid" xmlns:w16se="http://schemas.microsoft.com/office/word/2015/wordml/symex" xmlns:wpg="http://schemas.microsoft.com/office/word/2010/wordprocessingGroup" xmlns:wpi="http://schemas.microsoft.com/office/word/2010/wordprocessingInk" xmlns:wne="http://schemas.microsoft.com/office/word/2006/wordml" xmlns:wps="http://schemas.microsoft.com/office/word/2010/wordprocessingShape" mc:Ignorable="w14 w15 w16se w16cid wp14">
   <w:footnote w:type="separator" w:id="-1">
     <w:p>
       <w:pPr>
@@ -12661,7 +12766,7 @@
 </file>
 
 <file path=word/numbering.xml><?xml version="1.0" encoding="utf-8"?>
-<w:numbering xmlns:wpc="http://schemas.microsoft.com/office/word/2010/wordprocessingCanvas" xmlns:cx="http://schemas.microsoft.com/office/drawing/2014/chartex" xmlns:cx1="http://schemas.microsoft.com/office/drawing/2015/9/8/chartex" xmlns:mc="http://schemas.openxmlformats.org/markup-compatibility/2006" xmlns:o="urn:schemas-microsoft-com:office:office" xmlns:r="http://schemas.openxmlformats.org/officeDocument/2006/relationships" xmlns:m="http://schemas.openxmlformats.org/officeDocument/2006/math" xmlns:v="urn:schemas-microsoft-com:vml" xmlns:wp14="http://schemas.microsoft.com/office/word/2010/wordprocessingDrawing" xmlns:wp="http://schemas.openxmlformats.org/drawingml/2006/wordprocessingDrawing" xmlns:w10="urn:schemas-microsoft-com:office:word" xmlns:w="http://schemas.openxmlformats.org/wordprocessingml/2006/main" xmlns:w14="http://schemas.microsoft.com/office/word/2010/wordml" xmlns:w15="http://schemas.microsoft.com/office/word/2012/wordml" xmlns:w16se="http://schemas.microsoft.com/office/word/2015/wordml/symex" xmlns:wpg="http://schemas.microsoft.com/office/word/2010/wordprocessingGroup" xmlns:wpi="http://schemas.microsoft.com/office/word/2010/wordprocessingInk" xmlns:wne="http://schemas.microsoft.com/office/word/2006/wordml" xmlns:wps="http://schemas.microsoft.com/office/word/2010/wordprocessingShape" mc:Ignorable="w14 w15 w16se wp14">
+<w:numbering xmlns:wpc="http://schemas.microsoft.com/office/word/2010/wordprocessingCanvas" xmlns:cx="http://schemas.microsoft.com/office/drawing/2014/chartex" xmlns:cx1="http://schemas.microsoft.com/office/drawing/2015/9/8/chartex" xmlns:cx2="http://schemas.microsoft.com/office/drawing/2015/10/21/chartex" xmlns:cx3="http://schemas.microsoft.com/office/drawing/2016/5/9/chartex" xmlns:cx4="http://schemas.microsoft.com/office/drawing/2016/5/10/chartex" xmlns:cx5="http://schemas.microsoft.com/office/drawing/2016/5/11/chartex" xmlns:cx6="http://schemas.microsoft.com/office/drawing/2016/5/12/chartex" xmlns:cx7="http://schemas.microsoft.com/office/drawing/2016/5/13/chartex" xmlns:cx8="http://schemas.microsoft.com/office/drawing/2016/5/14/chartex" xmlns:mc="http://schemas.openxmlformats.org/markup-compatibility/2006" xmlns:aink="http://schemas.microsoft.com/office/drawing/2016/ink" xmlns:am3d="http://schemas.microsoft.com/office/drawing/2017/model3d" xmlns:o="urn:schemas-microsoft-com:office:office" xmlns:r="http://schemas.openxmlformats.org/officeDocument/2006/relationships" xmlns:m="http://schemas.openxmlformats.org/officeDocument/2006/math" xmlns:v="urn:schemas-microsoft-com:vml" xmlns:wp14="http://schemas.microsoft.com/office/word/2010/wordprocessingDrawing" xmlns:wp="http://schemas.openxmlformats.org/drawingml/2006/wordprocessingDrawing" xmlns:w10="urn:schemas-microsoft-com:office:word" xmlns:w="http://schemas.openxmlformats.org/wordprocessingml/2006/main" xmlns:w14="http://schemas.microsoft.com/office/word/2010/wordml" xmlns:w15="http://schemas.microsoft.com/office/word/2012/wordml" xmlns:w16cid="http://schemas.microsoft.com/office/word/2016/wordml/cid" xmlns:w16se="http://schemas.microsoft.com/office/word/2015/wordml/symex" xmlns:wpg="http://schemas.microsoft.com/office/word/2010/wordprocessingGroup" xmlns:wpi="http://schemas.microsoft.com/office/word/2010/wordprocessingInk" xmlns:wne="http://schemas.microsoft.com/office/word/2006/wordml" xmlns:wps="http://schemas.microsoft.com/office/word/2010/wordprocessingShape" mc:Ignorable="w14 w15 w16se w16cid wp14">
   <w:abstractNum w:abstractNumId="0" w15:restartNumberingAfterBreak="0">
     <w:nsid w:val="06510EA2"/>
     <w:multiLevelType w:val="hybridMultilevel"/>
@@ -12889,6 +12994,119 @@
     </w:lvl>
   </w:abstractNum>
   <w:abstractNum w:abstractNumId="2" w15:restartNumberingAfterBreak="0">
+    <w:nsid w:val="0BC41DF3"/>
+    <w:multiLevelType w:val="hybridMultilevel"/>
+    <w:tmpl w:val="34F2B968"/>
+    <w:lvl w:ilvl="0" w:tplc="080A0001">
+      <w:start w:val="1"/>
+      <w:numFmt w:val="bullet"/>
+      <w:lvlText w:val=""/>
+      <w:lvlJc w:val="left"/>
+      <w:pPr>
+        <w:ind w:left="720" w:hanging="360"/>
+      </w:pPr>
+      <w:rPr>
+        <w:rFonts w:ascii="Symbol" w:hAnsi="Symbol" w:hint="default"/>
+      </w:rPr>
+    </w:lvl>
+    <w:lvl w:ilvl="1" w:tplc="080A0003" w:tentative="1">
+      <w:start w:val="1"/>
+      <w:numFmt w:val="bullet"/>
+      <w:lvlText w:val="o"/>
+      <w:lvlJc w:val="left"/>
+      <w:pPr>
+        <w:ind w:left="1440" w:hanging="360"/>
+      </w:pPr>
+      <w:rPr>
+        <w:rFonts w:ascii="Courier New" w:hAnsi="Courier New" w:cs="Courier New" w:hint="default"/>
+      </w:rPr>
+    </w:lvl>
+    <w:lvl w:ilvl="2" w:tplc="080A0005" w:tentative="1">
+      <w:start w:val="1"/>
+      <w:numFmt w:val="bullet"/>
+      <w:lvlText w:val=""/>
+      <w:lvlJc w:val="left"/>
+      <w:pPr>
+        <w:ind w:left="2160" w:hanging="360"/>
+      </w:pPr>
+      <w:rPr>
+        <w:rFonts w:ascii="Wingdings" w:hAnsi="Wingdings" w:hint="default"/>
+      </w:rPr>
+    </w:lvl>
+    <w:lvl w:ilvl="3" w:tplc="080A0001" w:tentative="1">
+      <w:start w:val="1"/>
+      <w:numFmt w:val="bullet"/>
+      <w:lvlText w:val=""/>
+      <w:lvlJc w:val="left"/>
+      <w:pPr>
+        <w:ind w:left="2880" w:hanging="360"/>
+      </w:pPr>
+      <w:rPr>
+        <w:rFonts w:ascii="Symbol" w:hAnsi="Symbol" w:hint="default"/>
+      </w:rPr>
+    </w:lvl>
+    <w:lvl w:ilvl="4" w:tplc="080A0003" w:tentative="1">
+      <w:start w:val="1"/>
+      <w:numFmt w:val="bullet"/>
+      <w:lvlText w:val="o"/>
+      <w:lvlJc w:val="left"/>
+      <w:pPr>
+        <w:ind w:left="3600" w:hanging="360"/>
+      </w:pPr>
+      <w:rPr>
+        <w:rFonts w:ascii="Courier New" w:hAnsi="Courier New" w:cs="Courier New" w:hint="default"/>
+      </w:rPr>
+    </w:lvl>
+    <w:lvl w:ilvl="5" w:tplc="080A0005" w:tentative="1">
+      <w:start w:val="1"/>
+      <w:numFmt w:val="bullet"/>
+      <w:lvlText w:val=""/>
+      <w:lvlJc w:val="left"/>
+      <w:pPr>
+        <w:ind w:left="4320" w:hanging="360"/>
+      </w:pPr>
+      <w:rPr>
+        <w:rFonts w:ascii="Wingdings" w:hAnsi="Wingdings" w:hint="default"/>
+      </w:rPr>
+    </w:lvl>
+    <w:lvl w:ilvl="6" w:tplc="080A0001" w:tentative="1">
+      <w:start w:val="1"/>
+      <w:numFmt w:val="bullet"/>
+      <w:lvlText w:val=""/>
+      <w:lvlJc w:val="left"/>
+      <w:pPr>
+        <w:ind w:left="5040" w:hanging="360"/>
+      </w:pPr>
+      <w:rPr>
+        <w:rFonts w:ascii="Symbol" w:hAnsi="Symbol" w:hint="default"/>
+      </w:rPr>
+    </w:lvl>
+    <w:lvl w:ilvl="7" w:tplc="080A0003" w:tentative="1">
+      <w:start w:val="1"/>
+      <w:numFmt w:val="bullet"/>
+      <w:lvlText w:val="o"/>
+      <w:lvlJc w:val="left"/>
+      <w:pPr>
+        <w:ind w:left="5760" w:hanging="360"/>
+      </w:pPr>
+      <w:rPr>
+        <w:rFonts w:ascii="Courier New" w:hAnsi="Courier New" w:cs="Courier New" w:hint="default"/>
+      </w:rPr>
+    </w:lvl>
+    <w:lvl w:ilvl="8" w:tplc="080A0005" w:tentative="1">
+      <w:start w:val="1"/>
+      <w:numFmt w:val="bullet"/>
+      <w:lvlText w:val=""/>
+      <w:lvlJc w:val="left"/>
+      <w:pPr>
+        <w:ind w:left="6480" w:hanging="360"/>
+      </w:pPr>
+      <w:rPr>
+        <w:rFonts w:ascii="Wingdings" w:hAnsi="Wingdings" w:hint="default"/>
+      </w:rPr>
+    </w:lvl>
+  </w:abstractNum>
+  <w:abstractNum w:abstractNumId="3" w15:restartNumberingAfterBreak="0">
     <w:nsid w:val="0EA20DCE"/>
     <w:multiLevelType w:val="hybridMultilevel"/>
     <w:tmpl w:val="B64AC34E"/>
@@ -12974,7 +13192,7 @@
       </w:pPr>
     </w:lvl>
   </w:abstractNum>
-  <w:abstractNum w:abstractNumId="3" w15:restartNumberingAfterBreak="0">
+  <w:abstractNum w:abstractNumId="4" w15:restartNumberingAfterBreak="0">
     <w:nsid w:val="1A3D5B0A"/>
     <w:multiLevelType w:val="hybridMultilevel"/>
     <w:tmpl w:val="80B8B3F8"/>
@@ -13087,7 +13305,7 @@
       </w:rPr>
     </w:lvl>
   </w:abstractNum>
-  <w:abstractNum w:abstractNumId="4" w15:restartNumberingAfterBreak="0">
+  <w:abstractNum w:abstractNumId="5" w15:restartNumberingAfterBreak="0">
     <w:nsid w:val="1AD8092D"/>
     <w:multiLevelType w:val="hybridMultilevel"/>
     <w:tmpl w:val="5270EEBA"/>
@@ -13200,7 +13418,7 @@
       </w:rPr>
     </w:lvl>
   </w:abstractNum>
-  <w:abstractNum w:abstractNumId="5" w15:restartNumberingAfterBreak="0">
+  <w:abstractNum w:abstractNumId="6" w15:restartNumberingAfterBreak="0">
     <w:nsid w:val="1B400DA9"/>
     <w:multiLevelType w:val="hybridMultilevel"/>
     <w:tmpl w:val="4912A030"/>
@@ -13286,7 +13504,7 @@
       </w:pPr>
     </w:lvl>
   </w:abstractNum>
-  <w:abstractNum w:abstractNumId="6" w15:restartNumberingAfterBreak="0">
+  <w:abstractNum w:abstractNumId="7" w15:restartNumberingAfterBreak="0">
     <w:nsid w:val="1F6D4AA2"/>
     <w:multiLevelType w:val="hybridMultilevel"/>
     <w:tmpl w:val="FA2C0C26"/>
@@ -13399,7 +13617,7 @@
       </w:rPr>
     </w:lvl>
   </w:abstractNum>
-  <w:abstractNum w:abstractNumId="7" w15:restartNumberingAfterBreak="0">
+  <w:abstractNum w:abstractNumId="8" w15:restartNumberingAfterBreak="0">
     <w:nsid w:val="26D336FE"/>
     <w:multiLevelType w:val="hybridMultilevel"/>
     <w:tmpl w:val="4912A030"/>
@@ -13485,7 +13703,7 @@
       </w:pPr>
     </w:lvl>
   </w:abstractNum>
-  <w:abstractNum w:abstractNumId="8" w15:restartNumberingAfterBreak="0">
+  <w:abstractNum w:abstractNumId="9" w15:restartNumberingAfterBreak="0">
     <w:nsid w:val="294E548E"/>
     <w:multiLevelType w:val="hybridMultilevel"/>
     <w:tmpl w:val="D1F4FEBA"/>
@@ -13598,7 +13816,7 @@
       </w:rPr>
     </w:lvl>
   </w:abstractNum>
-  <w:abstractNum w:abstractNumId="9" w15:restartNumberingAfterBreak="0">
+  <w:abstractNum w:abstractNumId="10" w15:restartNumberingAfterBreak="0">
     <w:nsid w:val="2C091606"/>
     <w:multiLevelType w:val="hybridMultilevel"/>
     <w:tmpl w:val="585413FA"/>
@@ -13711,7 +13929,7 @@
       </w:rPr>
     </w:lvl>
   </w:abstractNum>
-  <w:abstractNum w:abstractNumId="10" w15:restartNumberingAfterBreak="0">
+  <w:abstractNum w:abstractNumId="11" w15:restartNumberingAfterBreak="0">
     <w:nsid w:val="2D7B7B00"/>
     <w:multiLevelType w:val="hybridMultilevel"/>
     <w:tmpl w:val="4912A030"/>
@@ -13797,7 +14015,7 @@
       </w:pPr>
     </w:lvl>
   </w:abstractNum>
-  <w:abstractNum w:abstractNumId="11" w15:restartNumberingAfterBreak="0">
+  <w:abstractNum w:abstractNumId="12" w15:restartNumberingAfterBreak="0">
     <w:nsid w:val="42226379"/>
     <w:multiLevelType w:val="hybridMultilevel"/>
     <w:tmpl w:val="CF30FF64"/>
@@ -13910,7 +14128,7 @@
       </w:rPr>
     </w:lvl>
   </w:abstractNum>
-  <w:abstractNum w:abstractNumId="12" w15:restartNumberingAfterBreak="0">
+  <w:abstractNum w:abstractNumId="13" w15:restartNumberingAfterBreak="0">
     <w:nsid w:val="46EC0775"/>
     <w:multiLevelType w:val="hybridMultilevel"/>
     <w:tmpl w:val="998868A2"/>
@@ -14023,7 +14241,7 @@
       </w:rPr>
     </w:lvl>
   </w:abstractNum>
-  <w:abstractNum w:abstractNumId="13" w15:restartNumberingAfterBreak="0">
+  <w:abstractNum w:abstractNumId="14" w15:restartNumberingAfterBreak="0">
     <w:nsid w:val="4C6D3ECD"/>
     <w:multiLevelType w:val="hybridMultilevel"/>
     <w:tmpl w:val="04884F1C"/>
@@ -14136,7 +14354,7 @@
       </w:rPr>
     </w:lvl>
   </w:abstractNum>
-  <w:abstractNum w:abstractNumId="14" w15:restartNumberingAfterBreak="0">
+  <w:abstractNum w:abstractNumId="15" w15:restartNumberingAfterBreak="0">
     <w:nsid w:val="4FF82286"/>
     <w:multiLevelType w:val="hybridMultilevel"/>
     <w:tmpl w:val="5874D26A"/>
@@ -14249,7 +14467,7 @@
       </w:rPr>
     </w:lvl>
   </w:abstractNum>
-  <w:abstractNum w:abstractNumId="15" w15:restartNumberingAfterBreak="0">
+  <w:abstractNum w:abstractNumId="16" w15:restartNumberingAfterBreak="0">
     <w:nsid w:val="51C65E22"/>
     <w:multiLevelType w:val="hybridMultilevel"/>
     <w:tmpl w:val="05FCF5A4"/>
@@ -14362,7 +14580,7 @@
       </w:rPr>
     </w:lvl>
   </w:abstractNum>
-  <w:abstractNum w:abstractNumId="16" w15:restartNumberingAfterBreak="0">
+  <w:abstractNum w:abstractNumId="17" w15:restartNumberingAfterBreak="0">
     <w:nsid w:val="52EF6F15"/>
     <w:multiLevelType w:val="hybridMultilevel"/>
     <w:tmpl w:val="4912A030"/>
@@ -14448,7 +14666,7 @@
       </w:pPr>
     </w:lvl>
   </w:abstractNum>
-  <w:abstractNum w:abstractNumId="17" w15:restartNumberingAfterBreak="0">
+  <w:abstractNum w:abstractNumId="18" w15:restartNumberingAfterBreak="0">
     <w:nsid w:val="5ED13EB8"/>
     <w:multiLevelType w:val="hybridMultilevel"/>
     <w:tmpl w:val="B64AC34E"/>
@@ -14534,7 +14752,7 @@
       </w:pPr>
     </w:lvl>
   </w:abstractNum>
-  <w:abstractNum w:abstractNumId="18" w15:restartNumberingAfterBreak="0">
+  <w:abstractNum w:abstractNumId="19" w15:restartNumberingAfterBreak="0">
     <w:nsid w:val="664C4B06"/>
     <w:multiLevelType w:val="hybridMultilevel"/>
     <w:tmpl w:val="DFBCF1BA"/>
@@ -14647,7 +14865,7 @@
       </w:rPr>
     </w:lvl>
   </w:abstractNum>
-  <w:abstractNum w:abstractNumId="19" w15:restartNumberingAfterBreak="0">
+  <w:abstractNum w:abstractNumId="20" w15:restartNumberingAfterBreak="0">
     <w:nsid w:val="677663B0"/>
     <w:multiLevelType w:val="hybridMultilevel"/>
     <w:tmpl w:val="23FE16C2"/>
@@ -14733,7 +14951,7 @@
       </w:pPr>
     </w:lvl>
   </w:abstractNum>
-  <w:abstractNum w:abstractNumId="20" w15:restartNumberingAfterBreak="0">
+  <w:abstractNum w:abstractNumId="21" w15:restartNumberingAfterBreak="0">
     <w:nsid w:val="71F92149"/>
     <w:multiLevelType w:val="hybridMultilevel"/>
     <w:tmpl w:val="6D1C44B6"/>
@@ -14846,7 +15064,7 @@
       </w:rPr>
     </w:lvl>
   </w:abstractNum>
-  <w:abstractNum w:abstractNumId="21" w15:restartNumberingAfterBreak="0">
+  <w:abstractNum w:abstractNumId="22" w15:restartNumberingAfterBreak="0">
     <w:nsid w:val="740652B9"/>
     <w:multiLevelType w:val="hybridMultilevel"/>
     <w:tmpl w:val="4FCA5796"/>
@@ -14959,77 +15177,172 @@
       </w:rPr>
     </w:lvl>
   </w:abstractNum>
+  <w:abstractNum w:abstractNumId="23" w15:restartNumberingAfterBreak="0">
+    <w:nsid w:val="76283827"/>
+    <w:multiLevelType w:val="hybridMultilevel"/>
+    <w:tmpl w:val="A554012A"/>
+    <w:lvl w:ilvl="0" w:tplc="5FEC7ED8">
+      <w:start w:val="1"/>
+      <w:numFmt w:val="decimal"/>
+      <w:lvlText w:val="%1."/>
+      <w:lvlJc w:val="left"/>
+      <w:pPr>
+        <w:ind w:left="1068" w:hanging="360"/>
+      </w:pPr>
+      <w:rPr>
+        <w:rFonts w:hint="default"/>
+      </w:rPr>
+    </w:lvl>
+    <w:lvl w:ilvl="1" w:tplc="080A0019" w:tentative="1">
+      <w:start w:val="1"/>
+      <w:numFmt w:val="lowerLetter"/>
+      <w:lvlText w:val="%2."/>
+      <w:lvlJc w:val="left"/>
+      <w:pPr>
+        <w:ind w:left="1788" w:hanging="360"/>
+      </w:pPr>
+    </w:lvl>
+    <w:lvl w:ilvl="2" w:tplc="080A001B" w:tentative="1">
+      <w:start w:val="1"/>
+      <w:numFmt w:val="lowerRoman"/>
+      <w:lvlText w:val="%3."/>
+      <w:lvlJc w:val="right"/>
+      <w:pPr>
+        <w:ind w:left="2508" w:hanging="180"/>
+      </w:pPr>
+    </w:lvl>
+    <w:lvl w:ilvl="3" w:tplc="080A000F" w:tentative="1">
+      <w:start w:val="1"/>
+      <w:numFmt w:val="decimal"/>
+      <w:lvlText w:val="%4."/>
+      <w:lvlJc w:val="left"/>
+      <w:pPr>
+        <w:ind w:left="3228" w:hanging="360"/>
+      </w:pPr>
+    </w:lvl>
+    <w:lvl w:ilvl="4" w:tplc="080A0019" w:tentative="1">
+      <w:start w:val="1"/>
+      <w:numFmt w:val="lowerLetter"/>
+      <w:lvlText w:val="%5."/>
+      <w:lvlJc w:val="left"/>
+      <w:pPr>
+        <w:ind w:left="3948" w:hanging="360"/>
+      </w:pPr>
+    </w:lvl>
+    <w:lvl w:ilvl="5" w:tplc="080A001B" w:tentative="1">
+      <w:start w:val="1"/>
+      <w:numFmt w:val="lowerRoman"/>
+      <w:lvlText w:val="%6."/>
+      <w:lvlJc w:val="right"/>
+      <w:pPr>
+        <w:ind w:left="4668" w:hanging="180"/>
+      </w:pPr>
+    </w:lvl>
+    <w:lvl w:ilvl="6" w:tplc="080A000F" w:tentative="1">
+      <w:start w:val="1"/>
+      <w:numFmt w:val="decimal"/>
+      <w:lvlText w:val="%7."/>
+      <w:lvlJc w:val="left"/>
+      <w:pPr>
+        <w:ind w:left="5388" w:hanging="360"/>
+      </w:pPr>
+    </w:lvl>
+    <w:lvl w:ilvl="7" w:tplc="080A0019" w:tentative="1">
+      <w:start w:val="1"/>
+      <w:numFmt w:val="lowerLetter"/>
+      <w:lvlText w:val="%8."/>
+      <w:lvlJc w:val="left"/>
+      <w:pPr>
+        <w:ind w:left="6108" w:hanging="360"/>
+      </w:pPr>
+    </w:lvl>
+    <w:lvl w:ilvl="8" w:tplc="080A001B" w:tentative="1">
+      <w:start w:val="1"/>
+      <w:numFmt w:val="lowerRoman"/>
+      <w:lvlText w:val="%9."/>
+      <w:lvlJc w:val="right"/>
+      <w:pPr>
+        <w:ind w:left="6828" w:hanging="180"/>
+      </w:pPr>
+    </w:lvl>
+  </w:abstractNum>
   <w:num w:numId="1">
-    <w:abstractNumId w:val="10"/>
+    <w:abstractNumId w:val="11"/>
   </w:num>
   <w:num w:numId="2">
-    <w:abstractNumId w:val="7"/>
+    <w:abstractNumId w:val="8"/>
   </w:num>
   <w:num w:numId="3">
-    <w:abstractNumId w:val="17"/>
+    <w:abstractNumId w:val="18"/>
   </w:num>
   <w:num w:numId="4">
-    <w:abstractNumId w:val="2"/>
+    <w:abstractNumId w:val="3"/>
   </w:num>
   <w:num w:numId="5">
     <w:abstractNumId w:val="0"/>
   </w:num>
   <w:num w:numId="6">
+    <w:abstractNumId w:val="6"/>
+  </w:num>
+  <w:num w:numId="7">
+    <w:abstractNumId w:val="17"/>
+  </w:num>
+  <w:num w:numId="8">
+    <w:abstractNumId w:val="20"/>
+  </w:num>
+  <w:num w:numId="9">
+    <w:abstractNumId w:val="19"/>
+  </w:num>
+  <w:num w:numId="10">
+    <w:abstractNumId w:val="9"/>
+  </w:num>
+  <w:num w:numId="11">
+    <w:abstractNumId w:val="22"/>
+  </w:num>
+  <w:num w:numId="12">
+    <w:abstractNumId w:val="13"/>
+  </w:num>
+  <w:num w:numId="13">
+    <w:abstractNumId w:val="4"/>
+  </w:num>
+  <w:num w:numId="14">
+    <w:abstractNumId w:val="16"/>
+  </w:num>
+  <w:num w:numId="15">
+    <w:abstractNumId w:val="10"/>
+  </w:num>
+  <w:num w:numId="16">
+    <w:abstractNumId w:val="7"/>
+  </w:num>
+  <w:num w:numId="17">
+    <w:abstractNumId w:val="15"/>
+  </w:num>
+  <w:num w:numId="18">
+    <w:abstractNumId w:val="14"/>
+  </w:num>
+  <w:num w:numId="19">
     <w:abstractNumId w:val="5"/>
   </w:num>
-  <w:num w:numId="7">
-    <w:abstractNumId w:val="16"/>
-  </w:num>
-  <w:num w:numId="8">
-    <w:abstractNumId w:val="19"/>
-  </w:num>
-  <w:num w:numId="9">
-    <w:abstractNumId w:val="18"/>
-  </w:num>
-  <w:num w:numId="10">
-    <w:abstractNumId w:val="8"/>
-  </w:num>
-  <w:num w:numId="11">
+  <w:num w:numId="20">
     <w:abstractNumId w:val="21"/>
   </w:num>
-  <w:num w:numId="12">
+  <w:num w:numId="21">
     <w:abstractNumId w:val="12"/>
-  </w:num>
-  <w:num w:numId="13">
-    <w:abstractNumId w:val="3"/>
-  </w:num>
-  <w:num w:numId="14">
-    <w:abstractNumId w:val="15"/>
-  </w:num>
-  <w:num w:numId="15">
-    <w:abstractNumId w:val="9"/>
-  </w:num>
-  <w:num w:numId="16">
-    <w:abstractNumId w:val="6"/>
-  </w:num>
-  <w:num w:numId="17">
-    <w:abstractNumId w:val="14"/>
-  </w:num>
-  <w:num w:numId="18">
-    <w:abstractNumId w:val="13"/>
-  </w:num>
-  <w:num w:numId="19">
-    <w:abstractNumId w:val="4"/>
-  </w:num>
-  <w:num w:numId="20">
-    <w:abstractNumId w:val="20"/>
-  </w:num>
-  <w:num w:numId="21">
-    <w:abstractNumId w:val="11"/>
   </w:num>
   <w:num w:numId="22">
     <w:abstractNumId w:val="1"/>
+  </w:num>
+  <w:num w:numId="23">
+    <w:abstractNumId w:val="23"/>
+  </w:num>
+  <w:num w:numId="24">
+    <w:abstractNumId w:val="2"/>
   </w:num>
 </w:numbering>
 </file>
 
 <file path=word/styles.xml><?xml version="1.0" encoding="utf-8"?>
-<w:styles xmlns:mc="http://schemas.openxmlformats.org/markup-compatibility/2006" xmlns:r="http://schemas.openxmlformats.org/officeDocument/2006/relationships" xmlns:w="http://schemas.openxmlformats.org/wordprocessingml/2006/main" xmlns:w14="http://schemas.microsoft.com/office/word/2010/wordml" xmlns:w15="http://schemas.microsoft.com/office/word/2012/wordml" xmlns:w16se="http://schemas.microsoft.com/office/word/2015/wordml/symex" mc:Ignorable="w14 w15 w16se">
+<w:styles xmlns:mc="http://schemas.openxmlformats.org/markup-compatibility/2006" xmlns:r="http://schemas.openxmlformats.org/officeDocument/2006/relationships" xmlns:w="http://schemas.openxmlformats.org/wordprocessingml/2006/main" xmlns:w14="http://schemas.microsoft.com/office/word/2010/wordml" xmlns:w15="http://schemas.microsoft.com/office/word/2012/wordml" xmlns:w16cid="http://schemas.microsoft.com/office/word/2016/wordml/cid" xmlns:w16se="http://schemas.microsoft.com/office/word/2015/wordml/symex" mc:Ignorable="w14 w15 w16se w16cid">
   <w:docDefaults>
     <w:rPrDefault>
       <w:rPr>
@@ -15045,7 +15358,7 @@
       </w:pPr>
     </w:pPrDefault>
   </w:docDefaults>
-  <w:latentStyles w:defLockedState="0" w:defUIPriority="99" w:defSemiHidden="0" w:defUnhideWhenUsed="0" w:defQFormat="0" w:count="371">
+  <w:latentStyles w:defLockedState="0" w:defUIPriority="99" w:defSemiHidden="0" w:defUnhideWhenUsed="0" w:defQFormat="0" w:count="376">
     <w:lsdException w:name="Normal" w:uiPriority="0" w:qFormat="1"/>
     <w:lsdException w:name="heading 1" w:uiPriority="9" w:qFormat="1"/>
     <w:lsdException w:name="heading 2" w:semiHidden="1" w:uiPriority="9" w:unhideWhenUsed="1" w:qFormat="1"/>
@@ -15151,7 +15464,6 @@
     <w:lsdException w:name="HTML Sample" w:semiHidden="1" w:unhideWhenUsed="1"/>
     <w:lsdException w:name="HTML Typewriter" w:semiHidden="1" w:unhideWhenUsed="1"/>
     <w:lsdException w:name="HTML Variable" w:semiHidden="1" w:unhideWhenUsed="1"/>
-    <w:lsdException w:name="Normal Table" w:semiHidden="1" w:unhideWhenUsed="1"/>
     <w:lsdException w:name="annotation subject" w:semiHidden="1" w:unhideWhenUsed="1"/>
     <w:lsdException w:name="No List" w:semiHidden="1" w:unhideWhenUsed="1"/>
     <w:lsdException w:name="Outline List 1" w:semiHidden="1" w:unhideWhenUsed="1"/>
@@ -15194,11 +15506,8 @@
     <w:lsdException w:name="Table Contemporary" w:semiHidden="1" w:unhideWhenUsed="1"/>
     <w:lsdException w:name="Table Elegant" w:semiHidden="1" w:unhideWhenUsed="1"/>
     <w:lsdException w:name="Table Professional" w:semiHidden="1" w:unhideWhenUsed="1"/>
-    <w:lsdException w:name="Table Subtle 1" w:semiHidden="1" w:unhideWhenUsed="1"/>
     <w:lsdException w:name="Table Subtle 2" w:semiHidden="1" w:unhideWhenUsed="1"/>
     <w:lsdException w:name="Table Web 1" w:semiHidden="1" w:unhideWhenUsed="1"/>
-    <w:lsdException w:name="Table Web 2" w:semiHidden="1" w:unhideWhenUsed="1"/>
-    <w:lsdException w:name="Table Web 3" w:semiHidden="1" w:unhideWhenUsed="1"/>
     <w:lsdException w:name="Balloon Text" w:semiHidden="1" w:unhideWhenUsed="1"/>
     <w:lsdException w:name="Table Grid" w:uiPriority="39"/>
     <w:lsdException w:name="Table Theme" w:semiHidden="1" w:unhideWhenUsed="1"/>
@@ -15417,6 +15726,11 @@
     <w:lsdException w:name="List Table 5 Dark Accent 6" w:uiPriority="50"/>
     <w:lsdException w:name="List Table 6 Colorful Accent 6" w:uiPriority="51"/>
     <w:lsdException w:name="List Table 7 Colorful Accent 6" w:uiPriority="52"/>
+    <w:lsdException w:name="Mention" w:semiHidden="1" w:unhideWhenUsed="1"/>
+    <w:lsdException w:name="Smart Hyperlink" w:semiHidden="1" w:unhideWhenUsed="1"/>
+    <w:lsdException w:name="Hashtag" w:semiHidden="1" w:unhideWhenUsed="1"/>
+    <w:lsdException w:name="Unresolved Mention" w:semiHidden="1" w:unhideWhenUsed="1"/>
+    <w:lsdException w:name="Smart Link" w:semiHidden="1" w:unhideWhenUsed="1"/>
   </w:latentStyles>
   <w:style w:type="paragraph" w:default="1" w:styleId="Normal">
     <w:name w:val="Normal"/>
@@ -15786,8 +16100,8 @@
       <w:szCs w:val="16"/>
     </w:rPr>
   </w:style>
-  <w:style w:type="character" w:customStyle="1" w:styleId="UnresolvedMention">
-    <w:name w:val="Unresolved Mention"/>
+  <w:style w:type="character" w:customStyle="1" w:styleId="Mencinsinresolver2">
+    <w:name w:val="Mención sin resolver2"/>
     <w:basedOn w:val="Fuentedeprrafopredeter"/>
     <w:uiPriority w:val="99"/>
     <w:semiHidden/>
@@ -16101,7 +16415,7 @@
 </file>
 
 <file path=customXml/itemProps1.xml><?xml version="1.0" encoding="utf-8"?>
-<ds:datastoreItem xmlns:ds="http://schemas.openxmlformats.org/officeDocument/2006/customXml" ds:itemID="{9C5EDF66-D093-48D3-B148-6E1AE704CEF8}">
+<ds:datastoreItem xmlns:ds="http://schemas.openxmlformats.org/officeDocument/2006/customXml" ds:itemID="{E2E70094-51A2-40DB-8C3C-C8AFC4220846}">
   <ds:schemaRefs>
     <ds:schemaRef ds:uri="http://schemas.openxmlformats.org/officeDocument/2006/bibliography"/>
   </ds:schemaRefs>

</xml_diff>